<commit_message>
Docs 1 and 2 done
</commit_message>
<xml_diff>
--- a/Documents/Deliverable 1 - Feasibility Analysis.docx
+++ b/Documents/Deliverable 1 - Feasibility Analysis.docx
@@ -10,6 +10,7 @@
           <w:docPartUnique/>
         </w:docPartObj>
       </w:sdtPr>
+      <w:sdtEndPr/>
       <w:sdtContent>
         <w:p>
           <w:r>
@@ -94,6 +95,7 @@
                                   <w:dataBinding w:prefixMappings="xmlns:ns0='http://schemas.openxmlformats.org/package/2006/metadata/core-properties' xmlns:ns1='http://purl.org/dc/elements/1.1/'" w:xpath="/ns0:coreProperties[1]/ns1:title[1]" w:storeItemID="{6C3C8BC8-F283-45AE-878A-BAB7291924A1}"/>
                                   <w:text/>
                                 </w:sdtPr>
+                                <w:sdtEndPr/>
                                 <w:sdtContent>
                                   <w:p>
                                     <w:pPr>
@@ -156,6 +158,7 @@
                             <w:dataBinding w:prefixMappings="xmlns:ns0='http://schemas.openxmlformats.org/package/2006/metadata/core-properties' xmlns:ns1='http://purl.org/dc/elements/1.1/'" w:xpath="/ns0:coreProperties[1]/ns1:title[1]" w:storeItemID="{6C3C8BC8-F283-45AE-878A-BAB7291924A1}"/>
                             <w:text/>
                           </w:sdtPr>
+                          <w:sdtEndPr/>
                           <w:sdtContent>
                             <w:p>
                               <w:pPr>
@@ -680,7 +683,7 @@
               </mc:Choice>
               <mc:Fallback>
                 <w:pict>
-                  <v:group w14:anchorId="0F248CCC" id="Group 7" o:spid="_x0000_s1026" style="position:absolute;margin-left:473.35pt;margin-top:0;width:58.3pt;height:61.2pt;rotation:90;z-index:251657728;mso-top-percent:490;mso-position-horizontal-relative:page;mso-position-vertical-relative:page;mso-top-percent:490;mso-width-relative:margin;mso-height-relative:margin" coordorigin="10217,9410" coordsize="1565,590" o:gfxdata="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">
+                  <v:group w14:anchorId="228823AB" id="Group 7" o:spid="_x0000_s1026" style="position:absolute;margin-left:473.35pt;margin-top:0;width:58.3pt;height:61.2pt;rotation:90;z-index:251657728;mso-top-percent:490;mso-position-horizontal-relative:page;mso-position-vertical-relative:page;mso-top-percent:490;mso-width-relative:margin;mso-height-relative:margin" coordorigin="10217,9410" coordsize="1565,590" o:gfxdata="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">
                     <v:shapetype id="_x0000_t55" coordsize="21600,21600" o:spt="55" adj="16200" path="m@0,l,0@1,10800,,21600@0,21600,21600,10800xe">
                       <v:stroke joinstyle="miter"/>
                       <v:formulas>
@@ -822,34 +825,14 @@
                                     <w:szCs w:val="28"/>
                                   </w:rPr>
                                 </w:pPr>
-                                <w:proofErr w:type="spellStart"/>
                                 <w:r>
                                   <w:rPr>
                                     <w:rFonts w:eastAsiaTheme="majorEastAsia"/>
                                     <w:color w:val="675E47" w:themeColor="text2"/>
                                     <w:szCs w:val="28"/>
                                   </w:rPr>
-                                  <w:t>Masoud</w:t>
+                                  <w:t>Masoud Sadjadi</w:t>
                                 </w:r>
-                                <w:proofErr w:type="spellEnd"/>
-                                <w:r>
-                                  <w:rPr>
-                                    <w:rFonts w:eastAsiaTheme="majorEastAsia"/>
-                                    <w:color w:val="675E47" w:themeColor="text2"/>
-                                    <w:szCs w:val="28"/>
-                                  </w:rPr>
-                                  <w:t xml:space="preserve"> </w:t>
-                                </w:r>
-                                <w:proofErr w:type="spellStart"/>
-                                <w:r>
-                                  <w:rPr>
-                                    <w:rFonts w:eastAsiaTheme="majorEastAsia"/>
-                                    <w:color w:val="675E47" w:themeColor="text2"/>
-                                    <w:szCs w:val="28"/>
-                                  </w:rPr>
-                                  <w:t>Sadjadi</w:t>
-                                </w:r>
-                                <w:proofErr w:type="spellEnd"/>
                               </w:p>
                               <w:p>
                                 <w:pPr>
@@ -956,34 +939,14 @@
                               <w:szCs w:val="28"/>
                             </w:rPr>
                           </w:pPr>
-                          <w:proofErr w:type="spellStart"/>
                           <w:r>
                             <w:rPr>
                               <w:rFonts w:eastAsiaTheme="majorEastAsia"/>
                               <w:color w:val="675E47" w:themeColor="text2"/>
                               <w:szCs w:val="28"/>
                             </w:rPr>
-                            <w:t>Masoud</w:t>
+                            <w:t>Masoud Sadjadi</w:t>
                           </w:r>
-                          <w:proofErr w:type="spellEnd"/>
-                          <w:r>
-                            <w:rPr>
-                              <w:rFonts w:eastAsiaTheme="majorEastAsia"/>
-                              <w:color w:val="675E47" w:themeColor="text2"/>
-                              <w:szCs w:val="28"/>
-                            </w:rPr>
-                            <w:t xml:space="preserve"> </w:t>
-                          </w:r>
-                          <w:proofErr w:type="spellStart"/>
-                          <w:r>
-                            <w:rPr>
-                              <w:rFonts w:eastAsiaTheme="majorEastAsia"/>
-                              <w:color w:val="675E47" w:themeColor="text2"/>
-                              <w:szCs w:val="28"/>
-                            </w:rPr>
-                            <w:t>Sadjadi</w:t>
-                          </w:r>
-                          <w:proofErr w:type="spellEnd"/>
                         </w:p>
                         <w:p>
                           <w:pPr>
@@ -1111,7 +1074,7 @@
               </mc:Choice>
               <mc:Fallback>
                 <w:pict>
-                  <v:rect w14:anchorId="1A9109C0" id="Rectangle 388" o:spid="_x0000_s1026" style="position:absolute;margin-left:0;margin-top:0;width:514.8pt;height:291.6pt;z-index:-251661824;visibility:visible;mso-wrap-style:square;mso-width-percent:1100;mso-height-percent:450;mso-top-percent:590;mso-wrap-distance-left:9pt;mso-wrap-distance-top:0;mso-wrap-distance-right:9pt;mso-wrap-distance-bottom:0;mso-position-horizontal:center;mso-position-horizontal-relative:margin;mso-position-vertical-relative:margin;mso-width-percent:1100;mso-height-percent:450;mso-top-percent:590;mso-width-relative:margin;mso-height-relative:margin;v-text-anchor:middle" o:gfxdata="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" fillcolor="#bfb970 [2414]" stroked="f" strokeweight="2pt">
+                  <v:rect w14:anchorId="3832347E" id="Rectangle 388" o:spid="_x0000_s1026" style="position:absolute;margin-left:0;margin-top:0;width:514.8pt;height:291.6pt;z-index:-251661824;visibility:visible;mso-wrap-style:square;mso-width-percent:1100;mso-height-percent:450;mso-top-percent:590;mso-wrap-distance-left:9pt;mso-wrap-distance-top:0;mso-wrap-distance-right:9pt;mso-wrap-distance-bottom:0;mso-position-horizontal:center;mso-position-horizontal-relative:margin;mso-position-vertical-relative:margin;mso-width-percent:1100;mso-height-percent:450;mso-top-percent:590;mso-width-relative:margin;mso-height-relative:margin;v-text-anchor:middle" o:gfxdata="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" fillcolor="#bfb970 [2414]" stroked="f" strokeweight="2pt">
                     <w10:wrap anchorx="margin" anchory="margin"/>
                   </v:rect>
                 </w:pict>
@@ -1127,6 +1090,12 @@
     <w:p/>
     <w:sdt>
       <w:sdtPr>
+        <w:rPr>
+          <w:rFonts w:ascii="Times New Roman" w:eastAsia="Times New Roman" w:hAnsi="Times New Roman" w:cs="Times New Roman"/>
+          <w:color w:val="auto"/>
+          <w:sz w:val="24"/>
+          <w:szCs w:val="24"/>
+        </w:rPr>
         <w:id w:val="-1341616556"/>
         <w:docPartObj>
           <w:docPartGallery w:val="Table of Contents"/>
@@ -1135,13 +1104,9 @@
       </w:sdtPr>
       <w:sdtEndPr>
         <w:rPr>
-          <w:rFonts w:ascii="Times New Roman" w:eastAsia="Times New Roman" w:hAnsi="Times New Roman" w:cs="Times New Roman"/>
           <w:b/>
           <w:bCs/>
           <w:noProof/>
-          <w:color w:val="auto"/>
-          <w:sz w:val="24"/>
-          <w:szCs w:val="24"/>
         </w:rPr>
       </w:sdtEndPr>
       <w:sdtContent>
@@ -3365,11 +3330,15 @@
             <w:pPr>
               <w:rPr>
                 <w:b/>
+                <w:sz w:val="22"/>
+                <w:szCs w:val="22"/>
               </w:rPr>
             </w:pPr>
             <w:r>
               <w:rPr>
                 <w:b/>
+                <w:sz w:val="22"/>
+                <w:szCs w:val="22"/>
               </w:rPr>
               <w:t>Administrator</w:t>
             </w:r>
@@ -3380,7 +3349,17 @@
             <w:tcW w:w="7344" w:type="dxa"/>
           </w:tcPr>
           <w:p>
-            <w:r>
+            <w:pPr>
+              <w:rPr>
+                <w:sz w:val="22"/>
+                <w:szCs w:val="22"/>
+              </w:rPr>
+            </w:pPr>
+            <w:r>
+              <w:rPr>
+                <w:sz w:val="22"/>
+                <w:szCs w:val="22"/>
+              </w:rPr>
               <w:t>Registered user with credentials. User has elevated privileges and can give access to other users.</w:t>
             </w:r>
           </w:p>
@@ -3395,11 +3374,15 @@
             <w:pPr>
               <w:rPr>
                 <w:b/>
+                <w:sz w:val="22"/>
+                <w:szCs w:val="22"/>
               </w:rPr>
             </w:pPr>
             <w:r>
               <w:rPr>
                 <w:b/>
+                <w:sz w:val="22"/>
+                <w:szCs w:val="22"/>
               </w:rPr>
               <w:t>Adviser</w:t>
             </w:r>
@@ -3410,7 +3393,17 @@
             <w:tcW w:w="7344" w:type="dxa"/>
           </w:tcPr>
           <w:p>
-            <w:r>
+            <w:pPr>
+              <w:rPr>
+                <w:sz w:val="22"/>
+                <w:szCs w:val="22"/>
+              </w:rPr>
+            </w:pPr>
+            <w:r>
+              <w:rPr>
+                <w:sz w:val="22"/>
+                <w:szCs w:val="22"/>
+              </w:rPr>
               <w:t>Registered user with credentials. Adviser acts as a point of contact for students when they have questions with regards to their courses.</w:t>
             </w:r>
           </w:p>
@@ -3425,11 +3418,15 @@
             <w:pPr>
               <w:rPr>
                 <w:b/>
+                <w:sz w:val="22"/>
+                <w:szCs w:val="22"/>
               </w:rPr>
             </w:pPr>
             <w:r>
               <w:rPr>
                 <w:b/>
+                <w:sz w:val="22"/>
+                <w:szCs w:val="22"/>
               </w:rPr>
               <w:t>Catalog</w:t>
             </w:r>
@@ -3440,7 +3437,17 @@
             <w:tcW w:w="7344" w:type="dxa"/>
           </w:tcPr>
           <w:p>
-            <w:r>
+            <w:pPr>
+              <w:rPr>
+                <w:sz w:val="22"/>
+                <w:szCs w:val="22"/>
+              </w:rPr>
+            </w:pPr>
+            <w:r>
+              <w:rPr>
+                <w:sz w:val="22"/>
+                <w:szCs w:val="22"/>
+              </w:rPr>
               <w:t>Catalog is a publication issued by the university each year that documents all degrees offered and their courses required for graduation.</w:t>
             </w:r>
           </w:p>
@@ -3455,11 +3462,15 @@
             <w:pPr>
               <w:rPr>
                 <w:b/>
+                <w:sz w:val="22"/>
+                <w:szCs w:val="22"/>
               </w:rPr>
             </w:pPr>
             <w:r>
               <w:rPr>
                 <w:b/>
+                <w:sz w:val="22"/>
+                <w:szCs w:val="22"/>
               </w:rPr>
               <w:t>Degree</w:t>
             </w:r>
@@ -3470,7 +3481,17 @@
             <w:tcW w:w="7344" w:type="dxa"/>
           </w:tcPr>
           <w:p>
-            <w:r>
+            <w:pPr>
+              <w:rPr>
+                <w:sz w:val="22"/>
+                <w:szCs w:val="22"/>
+              </w:rPr>
+            </w:pPr>
+            <w:r>
+              <w:rPr>
+                <w:sz w:val="22"/>
+                <w:szCs w:val="22"/>
+              </w:rPr>
               <w:t>Associates, bachelors, masters, or doctorate level of education. We are focusing on undergraduate.</w:t>
             </w:r>
           </w:p>
@@ -3485,11 +3506,15 @@
             <w:pPr>
               <w:rPr>
                 <w:b/>
+                <w:sz w:val="22"/>
+                <w:szCs w:val="22"/>
               </w:rPr>
             </w:pPr>
             <w:r>
               <w:rPr>
                 <w:b/>
+                <w:sz w:val="22"/>
+                <w:szCs w:val="22"/>
               </w:rPr>
               <w:t>Degree Granting Department</w:t>
             </w:r>
@@ -3500,13 +3525,31 @@
             <w:tcW w:w="7344" w:type="dxa"/>
           </w:tcPr>
           <w:p>
-            <w:r>
+            <w:pPr>
+              <w:rPr>
+                <w:sz w:val="22"/>
+                <w:szCs w:val="22"/>
+              </w:rPr>
+            </w:pPr>
+            <w:r>
+              <w:rPr>
+                <w:sz w:val="22"/>
+                <w:szCs w:val="22"/>
+              </w:rPr>
               <w:t>A general governing body at FIU that is authorized to offer classes that teach the topics required for graduation with a</w:t>
             </w:r>
             <w:r>
+              <w:rPr>
+                <w:sz w:val="22"/>
+                <w:szCs w:val="22"/>
+              </w:rPr>
               <w:t>n</w:t>
             </w:r>
             <w:r>
+              <w:rPr>
+                <w:sz w:val="22"/>
+                <w:szCs w:val="22"/>
+              </w:rPr>
               <w:t xml:space="preserve"> undergraduate degree.</w:t>
             </w:r>
           </w:p>
@@ -3521,11 +3564,15 @@
             <w:pPr>
               <w:rPr>
                 <w:b/>
+                <w:sz w:val="22"/>
+                <w:szCs w:val="22"/>
               </w:rPr>
             </w:pPr>
             <w:r>
               <w:rPr>
                 <w:b/>
+                <w:sz w:val="22"/>
+                <w:szCs w:val="22"/>
               </w:rPr>
               <w:t>Electives</w:t>
             </w:r>
@@ -3536,7 +3583,17 @@
             <w:tcW w:w="7344" w:type="dxa"/>
           </w:tcPr>
           <w:p>
-            <w:r>
+            <w:pPr>
+              <w:rPr>
+                <w:sz w:val="22"/>
+                <w:szCs w:val="22"/>
+              </w:rPr>
+            </w:pPr>
+            <w:r>
+              <w:rPr>
+                <w:sz w:val="22"/>
+                <w:szCs w:val="22"/>
+              </w:rPr>
               <w:t>Courses that are not required by the degree program but allow students to explore additional interests within their major.</w:t>
             </w:r>
           </w:p>
@@ -3551,11 +3608,15 @@
             <w:pPr>
               <w:rPr>
                 <w:b/>
+                <w:sz w:val="22"/>
+                <w:szCs w:val="22"/>
               </w:rPr>
             </w:pPr>
             <w:r>
               <w:rPr>
                 <w:b/>
+                <w:sz w:val="22"/>
+                <w:szCs w:val="22"/>
               </w:rPr>
               <w:t>Lead Adviser</w:t>
             </w:r>
@@ -3566,7 +3627,17 @@
             <w:tcW w:w="7344" w:type="dxa"/>
           </w:tcPr>
           <w:p>
-            <w:r>
+            <w:pPr>
+              <w:rPr>
+                <w:sz w:val="22"/>
+                <w:szCs w:val="22"/>
+              </w:rPr>
+            </w:pPr>
+            <w:r>
+              <w:rPr>
+                <w:sz w:val="22"/>
+                <w:szCs w:val="22"/>
+              </w:rPr>
               <w:t>Registered user with credentials. Users will acts as administrators.</w:t>
             </w:r>
           </w:p>
@@ -3581,13 +3652,16 @@
             <w:pPr>
               <w:rPr>
                 <w:b/>
+                <w:sz w:val="22"/>
+                <w:szCs w:val="22"/>
               </w:rPr>
             </w:pPr>
             <w:r>
               <w:rPr>
                 <w:b/>
-              </w:rPr>
-              <w:lastRenderedPageBreak/>
+                <w:sz w:val="22"/>
+                <w:szCs w:val="22"/>
+              </w:rPr>
               <w:t>Lower Division</w:t>
             </w:r>
           </w:p>
@@ -3597,7 +3671,17 @@
             <w:tcW w:w="7344" w:type="dxa"/>
           </w:tcPr>
           <w:p>
-            <w:r>
+            <w:pPr>
+              <w:rPr>
+                <w:sz w:val="22"/>
+                <w:szCs w:val="22"/>
+              </w:rPr>
+            </w:pPr>
+            <w:r>
+              <w:rPr>
+                <w:sz w:val="22"/>
+                <w:szCs w:val="22"/>
+              </w:rPr>
               <w:t xml:space="preserve">Lower division classes refers to a student’s first 60 credit hours </w:t>
             </w:r>
           </w:p>
@@ -3612,12 +3696,17 @@
             <w:pPr>
               <w:rPr>
                 <w:b/>
+                <w:sz w:val="22"/>
+                <w:szCs w:val="22"/>
               </w:rPr>
             </w:pPr>
             <w:r>
               <w:rPr>
                 <w:b/>
-              </w:rPr>
+                <w:sz w:val="22"/>
+                <w:szCs w:val="22"/>
+              </w:rPr>
+              <w:lastRenderedPageBreak/>
               <w:t>Major</w:t>
             </w:r>
           </w:p>
@@ -3627,9 +3716,21 @@
             <w:tcW w:w="7344" w:type="dxa"/>
           </w:tcPr>
           <w:p>
-            <w:r>
+            <w:pPr>
+              <w:rPr>
+                <w:sz w:val="22"/>
+                <w:szCs w:val="22"/>
+              </w:rPr>
+            </w:pPr>
+            <w:r>
+              <w:rPr>
+                <w:sz w:val="22"/>
+                <w:szCs w:val="22"/>
+              </w:rPr>
               <w:t>A major is a student’s desired focus of study.</w:t>
             </w:r>
+            <w:bookmarkStart w:id="5" w:name="_GoBack"/>
+            <w:bookmarkEnd w:id="5"/>
           </w:p>
         </w:tc>
       </w:tr>
@@ -3642,11 +3743,15 @@
             <w:pPr>
               <w:rPr>
                 <w:b/>
+                <w:sz w:val="22"/>
+                <w:szCs w:val="22"/>
               </w:rPr>
             </w:pPr>
             <w:r>
               <w:rPr>
                 <w:b/>
+                <w:sz w:val="22"/>
+                <w:szCs w:val="22"/>
               </w:rPr>
               <w:t>Required</w:t>
             </w:r>
@@ -3657,7 +3762,17 @@
             <w:tcW w:w="7344" w:type="dxa"/>
           </w:tcPr>
           <w:p>
-            <w:r>
+            <w:pPr>
+              <w:rPr>
+                <w:sz w:val="22"/>
+                <w:szCs w:val="22"/>
+              </w:rPr>
+            </w:pPr>
+            <w:r>
+              <w:rPr>
+                <w:sz w:val="22"/>
+                <w:szCs w:val="22"/>
+              </w:rPr>
               <w:t>Classes that are required for a specific degree program.</w:t>
             </w:r>
           </w:p>
@@ -3672,11 +3787,15 @@
             <w:pPr>
               <w:rPr>
                 <w:b/>
+                <w:sz w:val="22"/>
+                <w:szCs w:val="22"/>
               </w:rPr>
             </w:pPr>
             <w:r>
               <w:rPr>
                 <w:b/>
+                <w:sz w:val="22"/>
+                <w:szCs w:val="22"/>
               </w:rPr>
               <w:t>Sciences</w:t>
             </w:r>
@@ -3687,7 +3806,17 @@
             <w:tcW w:w="7344" w:type="dxa"/>
           </w:tcPr>
           <w:p>
-            <w:r>
+            <w:pPr>
+              <w:rPr>
+                <w:sz w:val="22"/>
+                <w:szCs w:val="22"/>
+              </w:rPr>
+            </w:pPr>
+            <w:r>
+              <w:rPr>
+                <w:sz w:val="22"/>
+                <w:szCs w:val="22"/>
+              </w:rPr>
               <w:t>Classes that are a focus on the core science topics such as physics.</w:t>
             </w:r>
           </w:p>
@@ -3702,11 +3831,15 @@
             <w:pPr>
               <w:rPr>
                 <w:b/>
+                <w:sz w:val="22"/>
+                <w:szCs w:val="22"/>
               </w:rPr>
             </w:pPr>
             <w:r>
               <w:rPr>
                 <w:b/>
+                <w:sz w:val="22"/>
+                <w:szCs w:val="22"/>
               </w:rPr>
               <w:t>Student</w:t>
             </w:r>
@@ -3717,7 +3850,17 @@
             <w:tcW w:w="7344" w:type="dxa"/>
           </w:tcPr>
           <w:p>
-            <w:r>
+            <w:pPr>
+              <w:rPr>
+                <w:sz w:val="22"/>
+                <w:szCs w:val="22"/>
+              </w:rPr>
+            </w:pPr>
+            <w:r>
+              <w:rPr>
+                <w:sz w:val="22"/>
+                <w:szCs w:val="22"/>
+              </w:rPr>
               <w:t>A student at FIU who can access the catalog systems to explore different degree paths.</w:t>
             </w:r>
           </w:p>
@@ -3732,11 +3875,15 @@
             <w:pPr>
               <w:rPr>
                 <w:b/>
+                <w:sz w:val="22"/>
+                <w:szCs w:val="22"/>
               </w:rPr>
             </w:pPr>
             <w:r>
               <w:rPr>
                 <w:b/>
+                <w:sz w:val="22"/>
+                <w:szCs w:val="22"/>
               </w:rPr>
               <w:t>Upper Division</w:t>
             </w:r>
@@ -3747,7 +3894,17 @@
             <w:tcW w:w="7344" w:type="dxa"/>
           </w:tcPr>
           <w:p>
-            <w:r>
+            <w:pPr>
+              <w:rPr>
+                <w:sz w:val="22"/>
+                <w:szCs w:val="22"/>
+              </w:rPr>
+            </w:pPr>
+            <w:r>
+              <w:rPr>
+                <w:sz w:val="22"/>
+                <w:szCs w:val="22"/>
+              </w:rPr>
               <w:t>Upper division classes refers to classes that are in the core of degree program. Typically they are the last 60 credit hours.</w:t>
             </w:r>
           </w:p>
@@ -3762,11 +3919,15 @@
             <w:pPr>
               <w:rPr>
                 <w:b/>
+                <w:sz w:val="22"/>
+                <w:szCs w:val="22"/>
               </w:rPr>
             </w:pPr>
             <w:r>
               <w:rPr>
                 <w:b/>
+                <w:sz w:val="22"/>
+                <w:szCs w:val="22"/>
               </w:rPr>
               <w:t>User</w:t>
             </w:r>
@@ -3777,7 +3938,17 @@
             <w:tcW w:w="7344" w:type="dxa"/>
           </w:tcPr>
           <w:p>
-            <w:r>
+            <w:pPr>
+              <w:rPr>
+                <w:sz w:val="22"/>
+                <w:szCs w:val="22"/>
+              </w:rPr>
+            </w:pPr>
+            <w:r>
+              <w:rPr>
+                <w:sz w:val="22"/>
+                <w:szCs w:val="22"/>
+              </w:rPr>
               <w:t>Any general person who uses the system</w:t>
             </w:r>
           </w:p>
@@ -3785,7 +3956,17 @@
       </w:tr>
     </w:tbl>
     <w:p>
+      <w:pPr>
+        <w:rPr>
+          <w:sz w:val="22"/>
+          <w:szCs w:val="22"/>
+        </w:rPr>
+      </w:pPr>
       <w:r>
+        <w:rPr>
+          <w:sz w:val="22"/>
+          <w:szCs w:val="22"/>
+        </w:rPr>
         <w:tab/>
       </w:r>
     </w:p>
@@ -3793,18 +3974,34 @@
       <w:pPr>
         <w:pStyle w:val="Heading3"/>
         <w:ind w:firstLine="720"/>
-      </w:pPr>
-      <w:bookmarkStart w:id="5" w:name="_Toc405914222"/>
+        <w:rPr>
+          <w:sz w:val="22"/>
+          <w:szCs w:val="22"/>
+        </w:rPr>
+      </w:pPr>
+      <w:bookmarkStart w:id="6" w:name="_Toc405914222"/>
       <w:r>
+        <w:rPr>
+          <w:sz w:val="22"/>
+          <w:szCs w:val="22"/>
+        </w:rPr>
         <w:t>Acronyms</w:t>
       </w:r>
       <w:r>
+        <w:rPr>
+          <w:sz w:val="22"/>
+          <w:szCs w:val="22"/>
+        </w:rPr>
         <w:t xml:space="preserve"> and Abbreviations</w:t>
       </w:r>
       <w:r>
+        <w:rPr>
+          <w:sz w:val="22"/>
+          <w:szCs w:val="22"/>
+        </w:rPr>
         <w:t>:</w:t>
       </w:r>
-      <w:bookmarkEnd w:id="5"/>
+      <w:bookmarkEnd w:id="6"/>
     </w:p>
     <w:tbl>
       <w:tblPr>
@@ -3826,11 +4023,15 @@
             <w:pPr>
               <w:rPr>
                 <w:b/>
+                <w:sz w:val="22"/>
+                <w:szCs w:val="22"/>
               </w:rPr>
             </w:pPr>
             <w:r>
               <w:rPr>
                 <w:b/>
+                <w:sz w:val="22"/>
+                <w:szCs w:val="22"/>
               </w:rPr>
               <w:t>Admin</w:t>
             </w:r>
@@ -3841,7 +4042,17 @@
             <w:tcW w:w="4788" w:type="dxa"/>
           </w:tcPr>
           <w:p>
-            <w:r>
+            <w:pPr>
+              <w:rPr>
+                <w:sz w:val="22"/>
+                <w:szCs w:val="22"/>
+              </w:rPr>
+            </w:pPr>
+            <w:r>
+              <w:rPr>
+                <w:sz w:val="22"/>
+                <w:szCs w:val="22"/>
+              </w:rPr>
               <w:t>Administrator</w:t>
             </w:r>
           </w:p>
@@ -3856,11 +4067,15 @@
             <w:pPr>
               <w:rPr>
                 <w:b/>
+                <w:sz w:val="22"/>
+                <w:szCs w:val="22"/>
               </w:rPr>
             </w:pPr>
             <w:r>
               <w:rPr>
                 <w:b/>
+                <w:sz w:val="22"/>
+                <w:szCs w:val="22"/>
               </w:rPr>
               <w:t>CIS</w:t>
             </w:r>
@@ -3871,7 +4086,17 @@
             <w:tcW w:w="4788" w:type="dxa"/>
           </w:tcPr>
           <w:p>
-            <w:r>
+            <w:pPr>
+              <w:rPr>
+                <w:sz w:val="22"/>
+                <w:szCs w:val="22"/>
+              </w:rPr>
+            </w:pPr>
+            <w:r>
+              <w:rPr>
+                <w:sz w:val="22"/>
+                <w:szCs w:val="22"/>
+              </w:rPr>
               <w:t>Computer and Information Sciences</w:t>
             </w:r>
           </w:p>
@@ -3886,11 +4111,15 @@
             <w:pPr>
               <w:rPr>
                 <w:b/>
+                <w:sz w:val="22"/>
+                <w:szCs w:val="22"/>
               </w:rPr>
             </w:pPr>
             <w:r>
               <w:rPr>
                 <w:b/>
+                <w:sz w:val="22"/>
+                <w:szCs w:val="22"/>
               </w:rPr>
               <w:t>CSS</w:t>
             </w:r>
@@ -3901,7 +4130,17 @@
             <w:tcW w:w="4788" w:type="dxa"/>
           </w:tcPr>
           <w:p>
-            <w:r>
+            <w:pPr>
+              <w:rPr>
+                <w:sz w:val="22"/>
+                <w:szCs w:val="22"/>
+              </w:rPr>
+            </w:pPr>
+            <w:r>
+              <w:rPr>
+                <w:sz w:val="22"/>
+                <w:szCs w:val="22"/>
+              </w:rPr>
               <w:t>Cascading Style Sheets</w:t>
             </w:r>
           </w:p>
@@ -3916,11 +4155,15 @@
             <w:pPr>
               <w:rPr>
                 <w:b/>
+                <w:sz w:val="22"/>
+                <w:szCs w:val="22"/>
               </w:rPr>
             </w:pPr>
             <w:r>
               <w:rPr>
                 <w:b/>
+                <w:sz w:val="22"/>
+                <w:szCs w:val="22"/>
               </w:rPr>
               <w:t>DB</w:t>
             </w:r>
@@ -3931,7 +4174,17 @@
             <w:tcW w:w="4788" w:type="dxa"/>
           </w:tcPr>
           <w:p>
-            <w:r>
+            <w:pPr>
+              <w:rPr>
+                <w:sz w:val="22"/>
+                <w:szCs w:val="22"/>
+              </w:rPr>
+            </w:pPr>
+            <w:r>
+              <w:rPr>
+                <w:sz w:val="22"/>
+                <w:szCs w:val="22"/>
+              </w:rPr>
               <w:t>Database</w:t>
             </w:r>
           </w:p>
@@ -3946,11 +4199,15 @@
             <w:pPr>
               <w:rPr>
                 <w:b/>
+                <w:sz w:val="22"/>
+                <w:szCs w:val="22"/>
               </w:rPr>
             </w:pPr>
             <w:r>
               <w:rPr>
                 <w:b/>
+                <w:sz w:val="22"/>
+                <w:szCs w:val="22"/>
               </w:rPr>
               <w:t>DGU</w:t>
             </w:r>
@@ -3961,7 +4218,17 @@
             <w:tcW w:w="4788" w:type="dxa"/>
           </w:tcPr>
           <w:p>
-            <w:r>
+            <w:pPr>
+              <w:rPr>
+                <w:sz w:val="22"/>
+                <w:szCs w:val="22"/>
+              </w:rPr>
+            </w:pPr>
+            <w:r>
+              <w:rPr>
+                <w:sz w:val="22"/>
+                <w:szCs w:val="22"/>
+              </w:rPr>
               <w:t>Degree Granting Unit</w:t>
             </w:r>
           </w:p>
@@ -3976,11 +4243,15 @@
             <w:pPr>
               <w:rPr>
                 <w:b/>
+                <w:sz w:val="22"/>
+                <w:szCs w:val="22"/>
               </w:rPr>
             </w:pPr>
             <w:r>
               <w:rPr>
                 <w:b/>
+                <w:sz w:val="22"/>
+                <w:szCs w:val="22"/>
               </w:rPr>
               <w:t>FIU</w:t>
             </w:r>
@@ -3991,7 +4262,17 @@
             <w:tcW w:w="4788" w:type="dxa"/>
           </w:tcPr>
           <w:p>
-            <w:r>
+            <w:pPr>
+              <w:rPr>
+                <w:sz w:val="22"/>
+                <w:szCs w:val="22"/>
+              </w:rPr>
+            </w:pPr>
+            <w:r>
+              <w:rPr>
+                <w:sz w:val="22"/>
+                <w:szCs w:val="22"/>
+              </w:rPr>
               <w:t>Florida International University</w:t>
             </w:r>
           </w:p>
@@ -4006,11 +4287,15 @@
             <w:pPr>
               <w:rPr>
                 <w:b/>
+                <w:sz w:val="22"/>
+                <w:szCs w:val="22"/>
               </w:rPr>
             </w:pPr>
             <w:r>
               <w:rPr>
                 <w:b/>
+                <w:sz w:val="22"/>
+                <w:szCs w:val="22"/>
               </w:rPr>
               <w:t>GUI</w:t>
             </w:r>
@@ -4021,7 +4306,17 @@
             <w:tcW w:w="4788" w:type="dxa"/>
           </w:tcPr>
           <w:p>
-            <w:r>
+            <w:pPr>
+              <w:rPr>
+                <w:sz w:val="22"/>
+                <w:szCs w:val="22"/>
+              </w:rPr>
+            </w:pPr>
+            <w:r>
+              <w:rPr>
+                <w:sz w:val="22"/>
+                <w:szCs w:val="22"/>
+              </w:rPr>
               <w:t>Graphical User Interface</w:t>
             </w:r>
           </w:p>
@@ -4036,11 +4331,15 @@
             <w:pPr>
               <w:rPr>
                 <w:b/>
+                <w:sz w:val="22"/>
+                <w:szCs w:val="22"/>
               </w:rPr>
             </w:pPr>
             <w:r>
               <w:rPr>
                 <w:b/>
+                <w:sz w:val="22"/>
+                <w:szCs w:val="22"/>
               </w:rPr>
               <w:t>HTML</w:t>
             </w:r>
@@ -4051,7 +4350,17 @@
             <w:tcW w:w="4788" w:type="dxa"/>
           </w:tcPr>
           <w:p>
-            <w:r>
+            <w:pPr>
+              <w:rPr>
+                <w:sz w:val="22"/>
+                <w:szCs w:val="22"/>
+              </w:rPr>
+            </w:pPr>
+            <w:r>
+              <w:rPr>
+                <w:sz w:val="22"/>
+                <w:szCs w:val="22"/>
+              </w:rPr>
               <w:t>Hypertext Markup Language</w:t>
             </w:r>
           </w:p>
@@ -4066,11 +4375,15 @@
             <w:pPr>
               <w:rPr>
                 <w:b/>
+                <w:sz w:val="22"/>
+                <w:szCs w:val="22"/>
               </w:rPr>
             </w:pPr>
             <w:r>
               <w:rPr>
                 <w:b/>
+                <w:sz w:val="22"/>
+                <w:szCs w:val="22"/>
               </w:rPr>
               <w:t>JS</w:t>
             </w:r>
@@ -4081,7 +4394,17 @@
             <w:tcW w:w="4788" w:type="dxa"/>
           </w:tcPr>
           <w:p>
-            <w:r>
+            <w:pPr>
+              <w:rPr>
+                <w:sz w:val="22"/>
+                <w:szCs w:val="22"/>
+              </w:rPr>
+            </w:pPr>
+            <w:r>
+              <w:rPr>
+                <w:sz w:val="22"/>
+                <w:szCs w:val="22"/>
+              </w:rPr>
               <w:t>JavaScript</w:t>
             </w:r>
           </w:p>
@@ -4096,11 +4419,15 @@
             <w:pPr>
               <w:rPr>
                 <w:b/>
+                <w:sz w:val="22"/>
+                <w:szCs w:val="22"/>
               </w:rPr>
             </w:pPr>
             <w:r>
               <w:rPr>
                 <w:b/>
+                <w:sz w:val="22"/>
+                <w:szCs w:val="22"/>
               </w:rPr>
               <w:t>MVC</w:t>
             </w:r>
@@ -4111,7 +4438,17 @@
             <w:tcW w:w="4788" w:type="dxa"/>
           </w:tcPr>
           <w:p>
-            <w:r>
+            <w:pPr>
+              <w:rPr>
+                <w:sz w:val="22"/>
+                <w:szCs w:val="22"/>
+              </w:rPr>
+            </w:pPr>
+            <w:r>
+              <w:rPr>
+                <w:sz w:val="22"/>
+                <w:szCs w:val="22"/>
+              </w:rPr>
               <w:t>Model View Controller</w:t>
             </w:r>
           </w:p>
@@ -4126,11 +4463,15 @@
             <w:pPr>
               <w:rPr>
                 <w:b/>
+                <w:sz w:val="22"/>
+                <w:szCs w:val="22"/>
               </w:rPr>
             </w:pPr>
             <w:r>
               <w:rPr>
                 <w:b/>
+                <w:sz w:val="22"/>
+                <w:szCs w:val="22"/>
               </w:rPr>
               <w:t>PHP</w:t>
             </w:r>
@@ -4141,7 +4482,17 @@
             <w:tcW w:w="4788" w:type="dxa"/>
           </w:tcPr>
           <w:p>
-            <w:r>
+            <w:pPr>
+              <w:rPr>
+                <w:sz w:val="22"/>
+                <w:szCs w:val="22"/>
+              </w:rPr>
+            </w:pPr>
+            <w:r>
+              <w:rPr>
+                <w:sz w:val="22"/>
+                <w:szCs w:val="22"/>
+              </w:rPr>
               <w:t>PHP: Hypertext Preprocessor</w:t>
             </w:r>
           </w:p>
@@ -4156,11 +4507,15 @@
             <w:pPr>
               <w:rPr>
                 <w:b/>
+                <w:sz w:val="22"/>
+                <w:szCs w:val="22"/>
               </w:rPr>
             </w:pPr>
             <w:r>
               <w:rPr>
                 <w:b/>
+                <w:sz w:val="22"/>
+                <w:szCs w:val="22"/>
               </w:rPr>
               <w:t>SCIS</w:t>
             </w:r>
@@ -4171,7 +4526,17 @@
             <w:tcW w:w="4788" w:type="dxa"/>
           </w:tcPr>
           <w:p>
-            <w:r>
+            <w:pPr>
+              <w:rPr>
+                <w:sz w:val="22"/>
+                <w:szCs w:val="22"/>
+              </w:rPr>
+            </w:pPr>
+            <w:r>
+              <w:rPr>
+                <w:sz w:val="22"/>
+                <w:szCs w:val="22"/>
+              </w:rPr>
               <w:t>School of Computer Information Sciences</w:t>
             </w:r>
           </w:p>
@@ -4186,11 +4551,15 @@
             <w:pPr>
               <w:rPr>
                 <w:b/>
+                <w:sz w:val="22"/>
+                <w:szCs w:val="22"/>
               </w:rPr>
             </w:pPr>
             <w:r>
               <w:rPr>
                 <w:b/>
+                <w:sz w:val="22"/>
+                <w:szCs w:val="22"/>
               </w:rPr>
               <w:t>UCMS</w:t>
             </w:r>
@@ -4201,7 +4570,17 @@
             <w:tcW w:w="4788" w:type="dxa"/>
           </w:tcPr>
           <w:p>
-            <w:r>
+            <w:pPr>
+              <w:rPr>
+                <w:sz w:val="22"/>
+                <w:szCs w:val="22"/>
+              </w:rPr>
+            </w:pPr>
+            <w:r>
+              <w:rPr>
+                <w:sz w:val="22"/>
+                <w:szCs w:val="22"/>
+              </w:rPr>
               <w:t>University Catalog Management System</w:t>
             </w:r>
           </w:p>
@@ -4216,11 +4595,15 @@
             <w:pPr>
               <w:rPr>
                 <w:b/>
+                <w:sz w:val="22"/>
+                <w:szCs w:val="22"/>
               </w:rPr>
             </w:pPr>
             <w:r>
               <w:rPr>
                 <w:b/>
+                <w:sz w:val="22"/>
+                <w:szCs w:val="22"/>
               </w:rPr>
               <w:t>V2.0</w:t>
             </w:r>
@@ -4231,7 +4614,17 @@
             <w:tcW w:w="4788" w:type="dxa"/>
           </w:tcPr>
           <w:p>
-            <w:r>
+            <w:pPr>
+              <w:rPr>
+                <w:sz w:val="22"/>
+                <w:szCs w:val="22"/>
+              </w:rPr>
+            </w:pPr>
+            <w:r>
+              <w:rPr>
+                <w:sz w:val="22"/>
+                <w:szCs w:val="22"/>
+              </w:rPr>
               <w:t>Version 2.0</w:t>
             </w:r>
           </w:p>
@@ -4246,21 +4639,17 @@
             <w:pPr>
               <w:rPr>
                 <w:b/>
-              </w:rPr>
-            </w:pPr>
-            <w:proofErr w:type="spellStart"/>
+                <w:sz w:val="22"/>
+                <w:szCs w:val="22"/>
+              </w:rPr>
+            </w:pPr>
             <w:r>
               <w:rPr>
                 <w:b/>
-              </w:rPr>
-              <w:t>Yii</w:t>
-            </w:r>
-            <w:proofErr w:type="spellEnd"/>
-            <w:r>
-              <w:rPr>
-                <w:b/>
-              </w:rPr>
-              <w:t xml:space="preserve"> </w:t>
+                <w:sz w:val="22"/>
+                <w:szCs w:val="22"/>
+              </w:rPr>
+              <w:t xml:space="preserve">Yii </w:t>
             </w:r>
           </w:p>
         </w:tc>
@@ -4269,7 +4658,17 @@
             <w:tcW w:w="4788" w:type="dxa"/>
           </w:tcPr>
           <w:p>
-            <w:r>
+            <w:pPr>
+              <w:rPr>
+                <w:sz w:val="22"/>
+                <w:szCs w:val="22"/>
+              </w:rPr>
+            </w:pPr>
+            <w:r>
+              <w:rPr>
+                <w:sz w:val="22"/>
+                <w:szCs w:val="22"/>
+              </w:rPr>
               <w:t>Yes it is Framework</w:t>
             </w:r>
           </w:p>
@@ -4293,96 +4692,96 @@
         <w:pStyle w:val="Heading2"/>
         <w:ind w:firstLine="360"/>
       </w:pPr>
-      <w:bookmarkStart w:id="6" w:name="_Toc405914223"/>
+      <w:bookmarkStart w:id="7" w:name="_Toc405914223"/>
       <w:r>
         <w:t>Overview of document</w:t>
-      </w:r>
-      <w:bookmarkEnd w:id="6"/>
-    </w:p>
-    <w:p/>
-    <w:p>
-      <w:pPr>
-        <w:spacing w:line="360" w:lineRule="auto"/>
-        <w:jc w:val="both"/>
-        <w:rPr>
-          <w:sz w:val="22"/>
-          <w:szCs w:val="22"/>
-        </w:rPr>
-      </w:pPr>
-      <w:r>
-        <w:tab/>
-      </w:r>
-      <w:r>
-        <w:rPr>
-          <w:sz w:val="22"/>
-          <w:szCs w:val="22"/>
-        </w:rPr>
-        <w:t>Throughout this document we will explore the requirements for this projects in addition to the technology we will be using to implement certain features.</w:t>
-      </w:r>
-      <w:r>
-        <w:rPr>
-          <w:sz w:val="22"/>
-          <w:szCs w:val="22"/>
-        </w:rPr>
-        <w:t xml:space="preserve"> This document will act as the foundation for the enhancements of the existing project. Over the next chapter we will begin to explore the current system and the current system constraints that we are</w:t>
-      </w:r>
-      <w:r>
-        <w:rPr>
-          <w:sz w:val="22"/>
-          <w:szCs w:val="22"/>
-        </w:rPr>
-        <w:t xml:space="preserve"> looking to provide solutions t</w:t>
-      </w:r>
-      <w:r>
-        <w:rPr>
-          <w:sz w:val="22"/>
-          <w:szCs w:val="22"/>
-        </w:rPr>
-        <w:t>o.</w:t>
-      </w:r>
-    </w:p>
-    <w:p>
-      <w:pPr>
-        <w:spacing w:after="200" w:line="276" w:lineRule="auto"/>
-        <w:rPr>
-          <w:sz w:val="22"/>
-          <w:szCs w:val="22"/>
-        </w:rPr>
-      </w:pPr>
-      <w:r>
-        <w:rPr>
-          <w:sz w:val="22"/>
-          <w:szCs w:val="22"/>
-        </w:rPr>
-        <w:br w:type="page"/>
-      </w:r>
-    </w:p>
-    <w:p>
-      <w:pPr>
-        <w:pStyle w:val="Heading1"/>
-      </w:pPr>
-      <w:bookmarkStart w:id="7" w:name="_Toc405914224"/>
-      <w:r>
-        <w:lastRenderedPageBreak/>
-        <w:t>Feasibility Study</w:t>
       </w:r>
       <w:bookmarkEnd w:id="7"/>
     </w:p>
     <w:p/>
     <w:p>
       <w:pPr>
-        <w:pStyle w:val="Heading2"/>
-        <w:ind w:firstLine="360"/>
-      </w:pPr>
-      <w:bookmarkStart w:id="8" w:name="_Toc405914225"/>
+        <w:spacing w:line="360" w:lineRule="auto"/>
+        <w:jc w:val="both"/>
+        <w:rPr>
+          <w:sz w:val="22"/>
+          <w:szCs w:val="22"/>
+        </w:rPr>
+      </w:pPr>
       <w:r>
-        <w:t>Description of Current System</w:t>
+        <w:tab/>
+      </w:r>
+      <w:r>
+        <w:rPr>
+          <w:sz w:val="22"/>
+          <w:szCs w:val="22"/>
+        </w:rPr>
+        <w:t>Throughout this document we will explore the requirements for this projects in addition to the technology we will be using to implement certain features.</w:t>
+      </w:r>
+      <w:r>
+        <w:rPr>
+          <w:sz w:val="22"/>
+          <w:szCs w:val="22"/>
+        </w:rPr>
+        <w:t xml:space="preserve"> This document will act as the foundation for the enhancements of the existing project. Over the next chapter we will begin to explore the current system and the current system constraints that we are</w:t>
+      </w:r>
+      <w:r>
+        <w:rPr>
+          <w:sz w:val="22"/>
+          <w:szCs w:val="22"/>
+        </w:rPr>
+        <w:t xml:space="preserve"> looking to provide solutions t</w:t>
+      </w:r>
+      <w:r>
+        <w:rPr>
+          <w:sz w:val="22"/>
+          <w:szCs w:val="22"/>
+        </w:rPr>
+        <w:t>o.</w:t>
+      </w:r>
+    </w:p>
+    <w:p>
+      <w:pPr>
+        <w:spacing w:after="200" w:line="276" w:lineRule="auto"/>
+        <w:rPr>
+          <w:sz w:val="22"/>
+          <w:szCs w:val="22"/>
+        </w:rPr>
+      </w:pPr>
+      <w:r>
+        <w:rPr>
+          <w:sz w:val="22"/>
+          <w:szCs w:val="22"/>
+        </w:rPr>
+        <w:br w:type="page"/>
+      </w:r>
+    </w:p>
+    <w:p>
+      <w:pPr>
+        <w:pStyle w:val="Heading1"/>
+      </w:pPr>
+      <w:bookmarkStart w:id="8" w:name="_Toc405914224"/>
+      <w:r>
+        <w:lastRenderedPageBreak/>
+        <w:t>Feasibility Study</w:t>
       </w:r>
       <w:bookmarkEnd w:id="8"/>
     </w:p>
     <w:p/>
     <w:p>
       <w:pPr>
+        <w:pStyle w:val="Heading2"/>
+        <w:ind w:firstLine="360"/>
+      </w:pPr>
+      <w:bookmarkStart w:id="9" w:name="_Toc405914225"/>
+      <w:r>
+        <w:t>Description of Current System</w:t>
+      </w:r>
+      <w:bookmarkEnd w:id="9"/>
+    </w:p>
+    <w:p/>
+    <w:p>
+      <w:pPr>
         <w:spacing w:line="360" w:lineRule="auto"/>
         <w:jc w:val="both"/>
         <w:rPr>
@@ -4427,11 +4826,11 @@
         <w:pStyle w:val="Heading2"/>
         <w:ind w:firstLine="360"/>
       </w:pPr>
-      <w:bookmarkStart w:id="9" w:name="_Toc405914226"/>
+      <w:bookmarkStart w:id="10" w:name="_Toc405914226"/>
       <w:r>
         <w:t>Purpose of New System</w:t>
       </w:r>
-      <w:bookmarkEnd w:id="9"/>
+      <w:bookmarkEnd w:id="10"/>
     </w:p>
     <w:p/>
     <w:p>
@@ -5038,11 +5437,11 @@
         <w:pStyle w:val="Heading2"/>
         <w:ind w:firstLine="360"/>
       </w:pPr>
-      <w:bookmarkStart w:id="10" w:name="_Toc405914227"/>
+      <w:bookmarkStart w:id="11" w:name="_Toc405914227"/>
       <w:r>
         <w:t>User Requirements</w:t>
       </w:r>
-      <w:bookmarkEnd w:id="10"/>
+      <w:bookmarkEnd w:id="11"/>
     </w:p>
     <w:p/>
     <w:p>
@@ -5062,21 +5461,7 @@
         <w:rPr>
           <w:sz w:val="22"/>
         </w:rPr>
-        <w:t xml:space="preserve">The system will maintain a secure connection to a database hosted directly at Florida International University. All database calls will be made through our framework </w:t>
-      </w:r>
-      <w:proofErr w:type="spellStart"/>
-      <w:r>
-        <w:rPr>
-          <w:sz w:val="22"/>
-        </w:rPr>
-        <w:t>Yii</w:t>
-      </w:r>
-      <w:proofErr w:type="spellEnd"/>
-      <w:r>
-        <w:rPr>
-          <w:sz w:val="22"/>
-        </w:rPr>
-        <w:t xml:space="preserve"> which will provide a secure environment to execute commands.</w:t>
+        <w:t>The system will maintain a secure connection to a database hosted directly at Florida International University. All database calls will be made through our framework Yii which will provide a secure environment to execute commands.</w:t>
       </w:r>
     </w:p>
     <w:p>
@@ -5096,21 +5481,7 @@
         <w:rPr>
           <w:sz w:val="22"/>
         </w:rPr>
-        <w:t xml:space="preserve">Considering we are continuing this project from a group last year we are restricted to using their current framework so we will continue our development using </w:t>
-      </w:r>
-      <w:proofErr w:type="spellStart"/>
-      <w:r>
-        <w:rPr>
-          <w:sz w:val="22"/>
-        </w:rPr>
-        <w:t>Yii</w:t>
-      </w:r>
-      <w:proofErr w:type="spellEnd"/>
-      <w:r>
-        <w:rPr>
-          <w:sz w:val="22"/>
-        </w:rPr>
-        <w:t>.</w:t>
+        <w:t>Considering we are continuing this project from a group last year we are restricted to using their current framework so we will continue our development using Yii.</w:t>
       </w:r>
     </w:p>
     <w:p>
@@ -5314,12 +5685,12 @@
         <w:pStyle w:val="Heading2"/>
         <w:ind w:firstLine="360"/>
       </w:pPr>
-      <w:bookmarkStart w:id="11" w:name="_Toc405914228"/>
+      <w:bookmarkStart w:id="12" w:name="_Toc405914228"/>
       <w:r>
         <w:lastRenderedPageBreak/>
         <w:t>Alternative Solutions</w:t>
       </w:r>
-      <w:bookmarkEnd w:id="11"/>
+      <w:bookmarkEnd w:id="12"/>
     </w:p>
     <w:p/>
     <w:p>
@@ -5352,7 +5723,7 @@
           <w:szCs w:val="26"/>
         </w:rPr>
       </w:pPr>
-      <w:bookmarkStart w:id="12" w:name="_Toc405914229"/>
+      <w:bookmarkStart w:id="13" w:name="_Toc405914229"/>
       <w:r>
         <w:rPr>
           <w:sz w:val="26"/>
@@ -5360,7 +5731,7 @@
         </w:rPr>
         <w:t>Description of Alternatives</w:t>
       </w:r>
-      <w:bookmarkEnd w:id="12"/>
+      <w:bookmarkEnd w:id="13"/>
     </w:p>
     <w:p/>
     <w:p>
@@ -5585,23 +5956,7 @@
           <w:b/>
           <w:sz w:val="22"/>
         </w:rPr>
-        <w:t xml:space="preserve">Figure C: </w:t>
-      </w:r>
-      <w:proofErr w:type="gramStart"/>
-      <w:r>
-        <w:rPr>
-          <w:b/>
-          <w:sz w:val="22"/>
-        </w:rPr>
-        <w:t>IT</w:t>
-      </w:r>
-      <w:proofErr w:type="gramEnd"/>
-      <w:r>
-        <w:rPr>
-          <w:b/>
-          <w:sz w:val="22"/>
-        </w:rPr>
-        <w:t xml:space="preserve"> Flowchart</w:t>
+        <w:t>Figure C: IT Flowchart</w:t>
       </w:r>
     </w:p>
     <w:p>
@@ -5780,7 +6135,7 @@
           <w:szCs w:val="26"/>
         </w:rPr>
       </w:pPr>
-      <w:bookmarkStart w:id="13" w:name="_Toc405914230"/>
+      <w:bookmarkStart w:id="14" w:name="_Toc405914230"/>
       <w:r>
         <w:rPr>
           <w:sz w:val="26"/>
@@ -5788,7 +6143,7 @@
         </w:rPr>
         <w:t>Selection Criteria</w:t>
       </w:r>
-      <w:bookmarkEnd w:id="13"/>
+      <w:bookmarkEnd w:id="14"/>
     </w:p>
     <w:p>
       <w:pPr>
@@ -5975,7 +6330,7 @@
           <w:szCs w:val="26"/>
         </w:rPr>
       </w:pPr>
-      <w:bookmarkStart w:id="14" w:name="_Toc405914231"/>
+      <w:bookmarkStart w:id="15" w:name="_Toc405914231"/>
       <w:r>
         <w:rPr>
           <w:sz w:val="26"/>
@@ -5983,7 +6338,7 @@
         </w:rPr>
         <w:t>Analysis of Alternatives</w:t>
       </w:r>
-      <w:bookmarkEnd w:id="14"/>
+      <w:bookmarkEnd w:id="15"/>
     </w:p>
     <w:p>
       <w:pPr>
@@ -6356,12 +6711,12 @@
       <w:pPr>
         <w:pStyle w:val="Heading1"/>
       </w:pPr>
-      <w:bookmarkStart w:id="15" w:name="_Toc405914232"/>
+      <w:bookmarkStart w:id="16" w:name="_Toc405914232"/>
       <w:r>
         <w:lastRenderedPageBreak/>
         <w:t>Project Plan</w:t>
       </w:r>
-      <w:bookmarkEnd w:id="15"/>
+      <w:bookmarkEnd w:id="16"/>
     </w:p>
     <w:p/>
     <w:p>
@@ -6392,11 +6747,11 @@
         <w:pStyle w:val="Heading2"/>
         <w:ind w:firstLine="360"/>
       </w:pPr>
-      <w:bookmarkStart w:id="16" w:name="_Toc405914233"/>
+      <w:bookmarkStart w:id="17" w:name="_Toc405914233"/>
       <w:r>
         <w:t>Project Organization</w:t>
       </w:r>
-      <w:bookmarkEnd w:id="16"/>
+      <w:bookmarkEnd w:id="17"/>
     </w:p>
     <w:p/>
     <w:p>
@@ -6721,7 +7076,7 @@
           </mc:Choice>
           <mc:Fallback>
             <w:pict>
-              <v:shapetype w14:anchorId="52EE26B5" id="_x0000_t103" coordsize="21600,21600" o:spt="103" adj="12960,19440,7200" path="wr@22,0@21@3,,0@21@4@22@14@21@1@21@7@2@12l@2@13,0@8@2@11at@22,0@21@3@2@10@24@16@22@14@21@1@24@16,0@14xear@22@14@21@1@21@7@24@16nfe">
+              <v:shapetype w14:anchorId="37EAD839" id="_x0000_t103" coordsize="21600,21600" o:spt="103" adj="12960,19440,7200" path="wr@22,0@21@3,,0@21@4@22@14@21@1@21@7@2@12l@2@13,0@8@2@11at@22,0@21@3@2@10@24@16@22@14@21@1@24@16,0@14xear@22@14@21@1@21@7@24@16nfe">
                 <v:stroke joinstyle="miter"/>
                 <v:formulas>
                   <v:f eqn="val #0"/>
@@ -6846,7 +7201,7 @@
           </mc:Choice>
           <mc:Fallback>
             <w:pict>
-              <v:shape w14:anchorId="46E70EA7" id="Curved Left Arrow 6" o:spid="_x0000_s1026" type="#_x0000_t103" style="position:absolute;margin-left:121.25pt;margin-top:.4pt;width:31.3pt;height:60.65pt;rotation:180;z-index:251687936;visibility:visible;mso-wrap-style:square;mso-wrap-distance-left:9pt;mso-wrap-distance-top:0;mso-wrap-distance-right:9pt;mso-wrap-distance-bottom:0;mso-position-horizontal:absolute;mso-position-horizontal-relative:text;mso-position-vertical:absolute;mso-position-vertical-relative:text;v-text-anchor:middle" o:gfxdata="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" adj="16026,20206,5400" fillcolor="#a9a57c [3204]" strokecolor="#575539 [1604]" strokeweight="2pt"/>
+              <v:shape w14:anchorId="31F5AE85" id="Curved Left Arrow 6" o:spid="_x0000_s1026" type="#_x0000_t103" style="position:absolute;margin-left:121.25pt;margin-top:.4pt;width:31.3pt;height:60.65pt;rotation:180;z-index:251687936;visibility:visible;mso-wrap-style:square;mso-wrap-distance-left:9pt;mso-wrap-distance-top:0;mso-wrap-distance-right:9pt;mso-wrap-distance-bottom:0;mso-position-horizontal:absolute;mso-position-horizontal-relative:text;mso-position-vertical:absolute;mso-position-vertical-relative:text;v-text-anchor:middle" o:gfxdata="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" adj="16026,20206,5400" fillcolor="#a9a57c [3204]" strokecolor="#575539 [1604]" strokeweight="2pt"/>
             </w:pict>
           </mc:Fallback>
         </mc:AlternateContent>
@@ -7070,12 +7425,12 @@
         <w:pStyle w:val="Heading3"/>
         <w:ind w:firstLine="360"/>
       </w:pPr>
-      <w:bookmarkStart w:id="17" w:name="_Toc405914234"/>
+      <w:bookmarkStart w:id="18" w:name="_Toc405914234"/>
       <w:r>
         <w:lastRenderedPageBreak/>
         <w:t>Hardware and Software Resources</w:t>
       </w:r>
-      <w:bookmarkEnd w:id="17"/>
+      <w:bookmarkEnd w:id="18"/>
       <w:r>
         <w:t xml:space="preserve"> </w:t>
       </w:r>
@@ -7115,21 +7470,12 @@
           <w:szCs w:val="22"/>
         </w:rPr>
       </w:pPr>
-      <w:proofErr w:type="spellStart"/>
       <w:r>
         <w:rPr>
           <w:sz w:val="22"/>
           <w:szCs w:val="22"/>
         </w:rPr>
-        <w:t>Yii</w:t>
-      </w:r>
-      <w:proofErr w:type="spellEnd"/>
-      <w:r>
-        <w:rPr>
-          <w:sz w:val="22"/>
-          <w:szCs w:val="22"/>
-        </w:rPr>
-        <w:t xml:space="preserve"> Framework</w:t>
+        <w:t>Yii Framework</w:t>
       </w:r>
     </w:p>
     <w:p>
@@ -7234,21 +7580,12 @@
           <w:szCs w:val="22"/>
         </w:rPr>
       </w:pPr>
-      <w:proofErr w:type="spellStart"/>
       <w:r>
         <w:rPr>
           <w:sz w:val="22"/>
           <w:szCs w:val="22"/>
         </w:rPr>
-        <w:t>MyPhpAdmin</w:t>
-      </w:r>
-      <w:proofErr w:type="spellEnd"/>
-      <w:r>
-        <w:rPr>
-          <w:sz w:val="22"/>
-          <w:szCs w:val="22"/>
-        </w:rPr>
-        <w:t xml:space="preserve"> Curriculum Database storing SCIS degree information.</w:t>
+        <w:t>MyPhpAdmin Curriculum Database storing SCIS degree information.</w:t>
       </w:r>
     </w:p>
     <w:p>
@@ -7280,11 +7617,11 @@
         <w:pStyle w:val="Heading2"/>
         <w:ind w:left="360"/>
       </w:pPr>
-      <w:bookmarkStart w:id="18" w:name="_Toc405914235"/>
+      <w:bookmarkStart w:id="19" w:name="_Toc405914235"/>
       <w:r>
         <w:t>Identification of Tasks, Milestones and Deliverables</w:t>
       </w:r>
-      <w:bookmarkEnd w:id="18"/>
+      <w:bookmarkEnd w:id="19"/>
     </w:p>
     <w:tbl>
       <w:tblPr>
@@ -8404,12 +8741,12 @@
       <w:pPr>
         <w:pStyle w:val="Heading1"/>
       </w:pPr>
-      <w:bookmarkStart w:id="19" w:name="_Toc405914236"/>
+      <w:bookmarkStart w:id="20" w:name="_Toc405914236"/>
       <w:r>
         <w:lastRenderedPageBreak/>
         <w:t>Appendix</w:t>
       </w:r>
-      <w:bookmarkEnd w:id="19"/>
+      <w:bookmarkEnd w:id="20"/>
       <w:r>
         <w:t xml:space="preserve">  </w:t>
       </w:r>
@@ -8419,11 +8756,11 @@
         <w:pStyle w:val="Heading2"/>
         <w:ind w:firstLine="360"/>
       </w:pPr>
-      <w:bookmarkStart w:id="20" w:name="_Toc405914237"/>
+      <w:bookmarkStart w:id="21" w:name="_Toc405914237"/>
       <w:r>
         <w:t>Appendix A - Project schedule</w:t>
       </w:r>
-      <w:bookmarkEnd w:id="20"/>
+      <w:bookmarkEnd w:id="21"/>
     </w:p>
     <w:p>
       <w:pPr>
@@ -8436,10 +8773,10 @@
         <w:pStyle w:val="Heading2"/>
         <w:ind w:left="1080"/>
       </w:pPr>
-      <w:bookmarkStart w:id="21" w:name="_Toc404979064"/>
-      <w:bookmarkStart w:id="22" w:name="_Toc404982165"/>
-      <w:bookmarkStart w:id="23" w:name="_Toc405913810"/>
-      <w:bookmarkStart w:id="24" w:name="_Toc405914238"/>
+      <w:bookmarkStart w:id="22" w:name="_Toc404979064"/>
+      <w:bookmarkStart w:id="23" w:name="_Toc404982165"/>
+      <w:bookmarkStart w:id="24" w:name="_Toc405913810"/>
+      <w:bookmarkStart w:id="25" w:name="_Toc405914238"/>
       <w:r>
         <w:rPr>
           <w:noProof/>
@@ -8480,10 +8817,10 @@
           </wp:inline>
         </w:drawing>
       </w:r>
-      <w:bookmarkEnd w:id="21"/>
       <w:bookmarkEnd w:id="22"/>
       <w:bookmarkEnd w:id="23"/>
       <w:bookmarkEnd w:id="24"/>
+      <w:bookmarkEnd w:id="25"/>
       <w:r>
         <w:tab/>
       </w:r>
@@ -8493,12 +8830,12 @@
         <w:pStyle w:val="Heading2"/>
         <w:ind w:firstLine="360"/>
       </w:pPr>
-      <w:bookmarkStart w:id="25" w:name="_Toc405914239"/>
+      <w:bookmarkStart w:id="26" w:name="_Toc405914239"/>
       <w:r>
         <w:lastRenderedPageBreak/>
         <w:t>Appendix B – Feasibility Matrix</w:t>
       </w:r>
-      <w:bookmarkEnd w:id="25"/>
+      <w:bookmarkEnd w:id="26"/>
     </w:p>
     <w:p/>
     <w:p>
@@ -9360,11 +9697,11 @@
         <w:pStyle w:val="Heading2"/>
         <w:ind w:firstLine="360"/>
       </w:pPr>
-      <w:bookmarkStart w:id="26" w:name="_Toc405914240"/>
+      <w:bookmarkStart w:id="27" w:name="_Toc405914240"/>
       <w:r>
         <w:t>Appendix D - Diary of Meetings</w:t>
       </w:r>
-      <w:bookmarkEnd w:id="26"/>
+      <w:bookmarkEnd w:id="27"/>
     </w:p>
     <w:p/>
     <w:tbl>
@@ -10500,17 +10837,8 @@
                 <w:sz w:val="22"/>
                 <w:szCs w:val="22"/>
               </w:rPr>
-              <w:t xml:space="preserve">Work on </w:t>
-            </w:r>
-            <w:proofErr w:type="spellStart"/>
-            <w:r>
-              <w:rPr>
-                <w:sz w:val="22"/>
-                <w:szCs w:val="22"/>
-              </w:rPr>
-              <w:t>Trello</w:t>
-            </w:r>
-            <w:proofErr w:type="spellEnd"/>
+              <w:t>Work on Trello</w:t>
+            </w:r>
             <w:r>
               <w:rPr>
                 <w:sz w:val="22"/>
@@ -10565,21 +10893,12 @@
                 <w:szCs w:val="22"/>
               </w:rPr>
             </w:pPr>
-            <w:proofErr w:type="spellStart"/>
-            <w:r>
-              <w:rPr>
-                <w:sz w:val="22"/>
-                <w:szCs w:val="22"/>
-              </w:rPr>
-              <w:t>Trello</w:t>
-            </w:r>
-            <w:proofErr w:type="spellEnd"/>
-            <w:r>
-              <w:rPr>
-                <w:sz w:val="22"/>
-                <w:szCs w:val="22"/>
-              </w:rPr>
-              <w:t xml:space="preserve"> was set up.</w:t>
+            <w:r>
+              <w:rPr>
+                <w:sz w:val="22"/>
+                <w:szCs w:val="22"/>
+              </w:rPr>
+              <w:t>Trello was set up.</w:t>
             </w:r>
           </w:p>
           <w:p>
@@ -11841,21 +12160,12 @@
                 <w:szCs w:val="22"/>
               </w:rPr>
             </w:pPr>
-            <w:proofErr w:type="gramStart"/>
-            <w:r>
-              <w:rPr>
-                <w:sz w:val="22"/>
-                <w:szCs w:val="22"/>
-              </w:rPr>
-              <w:t>v1.0</w:t>
-            </w:r>
-            <w:proofErr w:type="gramEnd"/>
-            <w:r>
-              <w:rPr>
-                <w:sz w:val="22"/>
-                <w:szCs w:val="22"/>
-              </w:rPr>
-              <w:t xml:space="preserve"> running</w:t>
+            <w:r>
+              <w:rPr>
+                <w:sz w:val="22"/>
+                <w:szCs w:val="22"/>
+              </w:rPr>
+              <w:t>v1.0 running</w:t>
             </w:r>
             <w:r>
               <w:rPr>
@@ -11970,23 +12280,7 @@
                 <w:sz w:val="22"/>
                 <w:szCs w:val="22"/>
               </w:rPr>
-              <w:t xml:space="preserve"> with </w:t>
-            </w:r>
-            <w:proofErr w:type="spellStart"/>
-            <w:r>
-              <w:rPr>
-                <w:sz w:val="22"/>
-                <w:szCs w:val="22"/>
-              </w:rPr>
-              <w:t>Yii</w:t>
-            </w:r>
-            <w:proofErr w:type="spellEnd"/>
-            <w:r>
-              <w:rPr>
-                <w:sz w:val="22"/>
-                <w:szCs w:val="22"/>
-              </w:rPr>
-              <w:t xml:space="preserve"> framework</w:t>
+              <w:t xml:space="preserve"> with Yii framework</w:t>
             </w:r>
             <w:r>
               <w:rPr>
@@ -13486,23 +13780,7 @@
                 <w:sz w:val="22"/>
                 <w:szCs w:val="22"/>
               </w:rPr>
-              <w:t xml:space="preserve"> about </w:t>
-            </w:r>
-            <w:proofErr w:type="spellStart"/>
-            <w:r>
-              <w:rPr>
-                <w:sz w:val="22"/>
-                <w:szCs w:val="22"/>
-              </w:rPr>
-              <w:t>Yii</w:t>
-            </w:r>
-            <w:proofErr w:type="spellEnd"/>
-            <w:r>
-              <w:rPr>
-                <w:sz w:val="22"/>
-                <w:szCs w:val="22"/>
-              </w:rPr>
-              <w:t xml:space="preserve"> framework</w:t>
+              <w:t xml:space="preserve"> about Yii framework</w:t>
             </w:r>
             <w:r>
               <w:rPr>
@@ -13619,23 +13897,7 @@
                 <w:sz w:val="22"/>
                 <w:szCs w:val="22"/>
               </w:rPr>
-              <w:t xml:space="preserve">Continue exploration of </w:t>
-            </w:r>
-            <w:proofErr w:type="spellStart"/>
-            <w:r>
-              <w:rPr>
-                <w:sz w:val="22"/>
-                <w:szCs w:val="22"/>
-              </w:rPr>
-              <w:t>Yii</w:t>
-            </w:r>
-            <w:proofErr w:type="spellEnd"/>
-            <w:r>
-              <w:rPr>
-                <w:sz w:val="22"/>
-                <w:szCs w:val="22"/>
-              </w:rPr>
-              <w:t xml:space="preserve"> framework and work on documentation.</w:t>
+              <w:t>Continue exploration of Yii framework and work on documentation.</w:t>
             </w:r>
           </w:p>
         </w:tc>
@@ -16408,23 +16670,7 @@
                 <w:sz w:val="22"/>
                 <w:szCs w:val="22"/>
               </w:rPr>
-              <w:t xml:space="preserve">Discuss </w:t>
-            </w:r>
-            <w:proofErr w:type="spellStart"/>
-            <w:r>
-              <w:rPr>
-                <w:sz w:val="22"/>
-                <w:szCs w:val="22"/>
-              </w:rPr>
-              <w:t>Yii</w:t>
-            </w:r>
-            <w:proofErr w:type="spellEnd"/>
-            <w:r>
-              <w:rPr>
-                <w:sz w:val="22"/>
-                <w:szCs w:val="22"/>
-              </w:rPr>
-              <w:t xml:space="preserve"> framework.</w:t>
+              <w:t>Discuss Yii framework.</w:t>
             </w:r>
           </w:p>
           <w:p>
@@ -16513,23 +16759,7 @@
                 <w:sz w:val="22"/>
                 <w:szCs w:val="22"/>
               </w:rPr>
-              <w:t xml:space="preserve">Discussed problems using </w:t>
-            </w:r>
-            <w:proofErr w:type="spellStart"/>
-            <w:r>
-              <w:rPr>
-                <w:sz w:val="22"/>
-                <w:szCs w:val="22"/>
-              </w:rPr>
-              <w:t>Yii</w:t>
-            </w:r>
-            <w:proofErr w:type="spellEnd"/>
-            <w:r>
-              <w:rPr>
-                <w:sz w:val="22"/>
-                <w:szCs w:val="22"/>
-              </w:rPr>
-              <w:t xml:space="preserve"> active forms.</w:t>
+              <w:t>Discussed problems using Yii active forms.</w:t>
             </w:r>
           </w:p>
           <w:p>
@@ -17574,7 +17804,6 @@
               </w:rPr>
               <w:t xml:space="preserve">Discuss about implementation of pop up </w:t>
             </w:r>
-            <w:proofErr w:type="spellStart"/>
             <w:r>
               <w:rPr>
                 <w:sz w:val="22"/>
@@ -17582,29 +17811,12 @@
               </w:rPr>
               <w:t>form</w:t>
             </w:r>
-            <w:proofErr w:type="spellEnd"/>
-            <w:r>
-              <w:rPr>
-                <w:sz w:val="22"/>
-                <w:szCs w:val="22"/>
-              </w:rPr>
-              <w:t xml:space="preserve"> using </w:t>
-            </w:r>
-            <w:proofErr w:type="spellStart"/>
-            <w:r>
-              <w:rPr>
-                <w:sz w:val="22"/>
-                <w:szCs w:val="22"/>
-              </w:rPr>
-              <w:t>Yii</w:t>
-            </w:r>
-            <w:proofErr w:type="spellEnd"/>
-            <w:r>
-              <w:rPr>
-                <w:sz w:val="22"/>
-                <w:szCs w:val="22"/>
-              </w:rPr>
-              <w:t xml:space="preserve"> active form, or using JQuery.</w:t>
+            <w:r>
+              <w:rPr>
+                <w:sz w:val="22"/>
+                <w:szCs w:val="22"/>
+              </w:rPr>
+              <w:t xml:space="preserve"> using Yii active form, or using JQuery.</w:t>
             </w:r>
           </w:p>
           <w:p>
@@ -19847,17 +20059,8 @@
                 <w:sz w:val="22"/>
                 <w:szCs w:val="22"/>
               </w:rPr>
-              <w:t xml:space="preserve">Jose </w:t>
-            </w:r>
-            <w:proofErr w:type="spellStart"/>
-            <w:r>
-              <w:rPr>
-                <w:sz w:val="22"/>
-                <w:szCs w:val="22"/>
-              </w:rPr>
-              <w:t>Astudillo</w:t>
-            </w:r>
-            <w:proofErr w:type="spellEnd"/>
+              <w:t>Jose Astudillo</w:t>
+            </w:r>
           </w:p>
         </w:tc>
       </w:tr>
@@ -20704,39 +20907,7 @@
                 <w:sz w:val="22"/>
                 <w:szCs w:val="22"/>
               </w:rPr>
-              <w:t xml:space="preserve">Add </w:t>
-            </w:r>
-            <w:proofErr w:type="spellStart"/>
-            <w:r>
-              <w:rPr>
-                <w:sz w:val="22"/>
-                <w:szCs w:val="22"/>
-              </w:rPr>
-              <w:t>Flow_Group</w:t>
-            </w:r>
-            <w:proofErr w:type="spellEnd"/>
-            <w:r>
-              <w:rPr>
-                <w:sz w:val="22"/>
-                <w:szCs w:val="22"/>
-              </w:rPr>
-              <w:t xml:space="preserve"> and </w:t>
-            </w:r>
-            <w:proofErr w:type="spellStart"/>
-            <w:r>
-              <w:rPr>
-                <w:sz w:val="22"/>
-                <w:szCs w:val="22"/>
-              </w:rPr>
-              <w:t>Flow_Set</w:t>
-            </w:r>
-            <w:proofErr w:type="spellEnd"/>
-            <w:r>
-              <w:rPr>
-                <w:sz w:val="22"/>
-                <w:szCs w:val="22"/>
-              </w:rPr>
-              <w:t xml:space="preserve"> tables.</w:t>
+              <w:t>Add Flow_Group and Flow_Set tables.</w:t>
             </w:r>
           </w:p>
           <w:p>
@@ -20758,17 +20929,8 @@
                 <w:sz w:val="22"/>
                 <w:szCs w:val="22"/>
               </w:rPr>
-              <w:t xml:space="preserve">Create a controller for the </w:t>
-            </w:r>
-            <w:proofErr w:type="spellStart"/>
-            <w:r>
-              <w:rPr>
-                <w:sz w:val="22"/>
-                <w:szCs w:val="22"/>
-              </w:rPr>
-              <w:t>FlowChart</w:t>
-            </w:r>
-            <w:proofErr w:type="spellEnd"/>
+              <w:t>Create a controller for the FlowChart</w:t>
+            </w:r>
           </w:p>
           <w:p>
             <w:pPr>
@@ -20789,23 +20951,7 @@
                 <w:sz w:val="22"/>
                 <w:szCs w:val="22"/>
               </w:rPr>
-              <w:t xml:space="preserve">Create a model for </w:t>
-            </w:r>
-            <w:proofErr w:type="spellStart"/>
-            <w:r>
-              <w:rPr>
-                <w:sz w:val="22"/>
-                <w:szCs w:val="22"/>
-              </w:rPr>
-              <w:t>Flow_Course</w:t>
-            </w:r>
-            <w:proofErr w:type="spellEnd"/>
-            <w:r>
-              <w:rPr>
-                <w:sz w:val="22"/>
-                <w:szCs w:val="22"/>
-              </w:rPr>
-              <w:t>.</w:t>
+              <w:t>Create a model for Flow_Course.</w:t>
             </w:r>
           </w:p>
         </w:tc>
@@ -21183,23 +21329,7 @@
                 <w:sz w:val="22"/>
                 <w:szCs w:val="22"/>
               </w:rPr>
-              <w:t xml:space="preserve">Discussed models and controllers in </w:t>
-            </w:r>
-            <w:proofErr w:type="spellStart"/>
-            <w:r>
-              <w:rPr>
-                <w:sz w:val="22"/>
-                <w:szCs w:val="22"/>
-              </w:rPr>
-              <w:t>Yii</w:t>
-            </w:r>
-            <w:proofErr w:type="spellEnd"/>
-            <w:r>
-              <w:rPr>
-                <w:sz w:val="22"/>
-                <w:szCs w:val="22"/>
-              </w:rPr>
-              <w:t>.</w:t>
+              <w:t>Discussed models and controllers in Yii.</w:t>
             </w:r>
           </w:p>
           <w:p>
@@ -21310,30 +21440,14 @@
                 <w:sz w:val="22"/>
                 <w:szCs w:val="22"/>
               </w:rPr>
-              <w:t xml:space="preserve">for the </w:t>
-            </w:r>
-            <w:proofErr w:type="spellStart"/>
-            <w:r>
-              <w:rPr>
-                <w:sz w:val="22"/>
-                <w:szCs w:val="22"/>
-              </w:rPr>
-              <w:t>Flow_</w:t>
-            </w:r>
-            <w:r>
-              <w:rPr>
-                <w:sz w:val="22"/>
-                <w:szCs w:val="22"/>
-              </w:rPr>
-              <w:t>Course</w:t>
-            </w:r>
-            <w:proofErr w:type="spellEnd"/>
-            <w:r>
-              <w:rPr>
-                <w:sz w:val="22"/>
-                <w:szCs w:val="22"/>
-              </w:rPr>
-              <w:t xml:space="preserve"> relation</w:t>
+              <w:t>for the Flow_</w:t>
+            </w:r>
+            <w:r>
+              <w:rPr>
+                <w:sz w:val="22"/>
+                <w:szCs w:val="22"/>
+              </w:rPr>
+              <w:t>Course relation</w:t>
             </w:r>
             <w:r>
               <w:rPr>
@@ -21388,23 +21502,7 @@
                 <w:sz w:val="22"/>
                 <w:szCs w:val="22"/>
               </w:rPr>
-              <w:t xml:space="preserve">Overall developed a greater understanding of the </w:t>
-            </w:r>
-            <w:proofErr w:type="spellStart"/>
-            <w:r>
-              <w:rPr>
-                <w:sz w:val="22"/>
-                <w:szCs w:val="22"/>
-              </w:rPr>
-              <w:t>Yii</w:t>
-            </w:r>
-            <w:proofErr w:type="spellEnd"/>
-            <w:r>
-              <w:rPr>
-                <w:sz w:val="22"/>
-                <w:szCs w:val="22"/>
-              </w:rPr>
-              <w:t xml:space="preserve"> Framework.</w:t>
+              <w:t>Overall developed a greater understanding of the Yii Framework.</w:t>
             </w:r>
           </w:p>
         </w:tc>
@@ -21863,17 +21961,8 @@
                 <w:sz w:val="22"/>
                 <w:szCs w:val="22"/>
               </w:rPr>
-              <w:t xml:space="preserve">Jose </w:t>
-            </w:r>
-            <w:proofErr w:type="spellStart"/>
-            <w:r>
-              <w:rPr>
-                <w:sz w:val="22"/>
-                <w:szCs w:val="22"/>
-              </w:rPr>
-              <w:t>Astudillo</w:t>
-            </w:r>
-            <w:proofErr w:type="spellEnd"/>
+              <w:t>Jose Astudillo</w:t>
+            </w:r>
           </w:p>
         </w:tc>
       </w:tr>
@@ -22757,7 +22846,6 @@
                 <w:szCs w:val="22"/>
               </w:rPr>
             </w:pPr>
-            <w:bookmarkStart w:id="27" w:name="_GoBack" w:colFirst="0" w:colLast="0"/>
             <w:r>
               <w:rPr>
                 <w:sz w:val="22"/>
@@ -23059,17 +23147,8 @@
                 <w:sz w:val="22"/>
                 <w:szCs w:val="22"/>
               </w:rPr>
-              <w:t xml:space="preserve">Jose </w:t>
-            </w:r>
-            <w:proofErr w:type="spellStart"/>
-            <w:r>
-              <w:rPr>
-                <w:sz w:val="22"/>
-                <w:szCs w:val="22"/>
-              </w:rPr>
-              <w:t>Astudillo</w:t>
-            </w:r>
-            <w:proofErr w:type="spellEnd"/>
+              <w:t>Jose Astudillo</w:t>
+            </w:r>
           </w:p>
         </w:tc>
       </w:tr>
@@ -23362,7 +23441,6 @@
           </w:p>
         </w:tc>
       </w:tr>
-      <w:bookmarkEnd w:id="27"/>
     </w:tbl>
     <w:p>
       <w:pPr>
@@ -23696,17 +23774,8 @@
                 <w:sz w:val="22"/>
                 <w:szCs w:val="22"/>
               </w:rPr>
-              <w:t xml:space="preserve">Jose </w:t>
-            </w:r>
-            <w:proofErr w:type="spellStart"/>
-            <w:r>
-              <w:rPr>
-                <w:sz w:val="22"/>
-                <w:szCs w:val="22"/>
-              </w:rPr>
-              <w:t>Astudillo</w:t>
-            </w:r>
-            <w:proofErr w:type="spellEnd"/>
+              <w:t>Jose Astudillo</w:t>
+            </w:r>
           </w:p>
         </w:tc>
       </w:tr>
@@ -24293,17 +24362,8 @@
                 <w:sz w:val="22"/>
                 <w:szCs w:val="22"/>
               </w:rPr>
-              <w:t xml:space="preserve">Jose </w:t>
-            </w:r>
-            <w:proofErr w:type="spellStart"/>
-            <w:r>
-              <w:rPr>
-                <w:sz w:val="22"/>
-                <w:szCs w:val="22"/>
-              </w:rPr>
-              <w:t>Astudillo</w:t>
-            </w:r>
-            <w:proofErr w:type="spellEnd"/>
+              <w:t>Jose Astudillo</w:t>
+            </w:r>
           </w:p>
         </w:tc>
       </w:tr>
@@ -24546,6 +24606,7 @@
         <w:docPartUnique/>
       </w:docPartObj>
     </w:sdtPr>
+    <w:sdtEndPr/>
     <w:sdtContent>
       <w:p>
         <w:pPr>
@@ -24652,7 +24713,7 @@
                                   <w:sz w:val="28"/>
                                   <w:szCs w:val="28"/>
                                 </w:rPr>
-                                <w:t>20</w:t>
+                                <w:t>3</w:t>
                               </w:r>
                               <w:r>
                                 <w:rPr>
@@ -24737,7 +24798,7 @@
                             <w:sz w:val="28"/>
                             <w:szCs w:val="28"/>
                           </w:rPr>
-                          <w:t>20</w:t>
+                          <w:t>3</w:t>
                         </w:r>
                         <w:r>
                           <w:rPr>
@@ -30022,63 +30083,63 @@
     <dgm:cxn modelId="{A428DB33-0A6F-4DEC-A8E6-14E0D2F12036}" srcId="{58522C40-145A-4C85-8172-B2F54904C53A}" destId="{75B26EA8-1CE3-4325-8A43-246CC43ACD44}" srcOrd="0" destOrd="0" parTransId="{B151A285-36D2-441A-8FD9-E8C4C83BD649}" sibTransId="{2ECB10D3-61AF-4EC5-AB4B-EBE97BC4E27B}"/>
     <dgm:cxn modelId="{2ED7A21A-F79B-4A02-944A-E7F3D9DF9BEA}" srcId="{B29F82FA-0CB8-444E-9507-90A133F5295F}" destId="{5DCEBE70-DCB0-4EDC-894D-BEDC3A7727BB}" srcOrd="2" destOrd="0" parTransId="{2DE2B9F0-DA49-4F0B-9AFE-2DC5C1E41308}" sibTransId="{2542CD46-1945-4A67-A79E-FEC4D93952FA}"/>
     <dgm:cxn modelId="{2568B42E-852A-41EA-88C7-CBD6A88AF719}" srcId="{634A3640-D259-416C-98D8-3E54868E2930}" destId="{418A0DCD-0574-45D0-8EAC-7C202B7B45D1}" srcOrd="0" destOrd="0" parTransId="{0A3FD436-DC98-4422-95AB-74C3A47BB9DB}" sibTransId="{663FD74A-0434-4AD1-82BC-3A79C14D8870}"/>
+    <dgm:cxn modelId="{2A1C229D-7C34-42E7-8082-7D9B10C4E466}" type="presOf" srcId="{60B74C25-AD78-4FCF-9B15-9E33CFD64ADD}" destId="{EA71A2C6-3299-4544-8035-DA86D8A8A6A7}" srcOrd="0" destOrd="0" presId="urn:microsoft.com/office/officeart/2005/8/layout/hierarchy4"/>
     <dgm:cxn modelId="{7B3CFF3D-F432-4E7B-97F1-9D429B3E6247}" srcId="{418A0DCD-0574-45D0-8EAC-7C202B7B45D1}" destId="{E260DC5A-B40A-47A8-A6D8-B18BD8BAEB95}" srcOrd="0" destOrd="0" parTransId="{C874BD1A-09FE-43BE-8A7E-6E28653EA7BC}" sibTransId="{18902B95-AE09-4E10-88BA-431FC654AA15}"/>
-    <dgm:cxn modelId="{02FA48FD-0E08-4F15-92EC-3A9054278483}" type="presOf" srcId="{5DCEBE70-DCB0-4EDC-894D-BEDC3A7727BB}" destId="{570C4B9B-8BBB-4395-A084-E052E33C412D}" srcOrd="0" destOrd="0" presId="urn:microsoft.com/office/officeart/2005/8/layout/hierarchy4"/>
+    <dgm:cxn modelId="{9699A5F5-4507-480F-968D-E9B53019C15A}" type="presOf" srcId="{EDA0C02E-49D2-4C49-BE1E-4FBA90C224CB}" destId="{A15ED209-32F3-4B9C-8C0B-90AE0974C007}" srcOrd="0" destOrd="0" presId="urn:microsoft.com/office/officeart/2005/8/layout/hierarchy4"/>
+    <dgm:cxn modelId="{A99C045F-A758-48C4-AD25-A962BF676EE6}" type="presOf" srcId="{634A3640-D259-416C-98D8-3E54868E2930}" destId="{06BBB0CC-F465-4626-A26A-740E5DD89984}" srcOrd="0" destOrd="0" presId="urn:microsoft.com/office/officeart/2005/8/layout/hierarchy4"/>
     <dgm:cxn modelId="{69B7DB13-89EE-4578-A66C-903E9BBDA009}" srcId="{B29F82FA-0CB8-444E-9507-90A133F5295F}" destId="{33D2BE76-B7CE-4242-8528-AFEB2FE0EFD4}" srcOrd="1" destOrd="0" parTransId="{F9C7FE70-7F1D-42C2-901C-B98CADA98752}" sibTransId="{C0EDE061-4B29-40D6-98B6-52A2FACBDFB4}"/>
-    <dgm:cxn modelId="{8CD7CCAE-787A-422F-BD31-7706BB1F7BD9}" type="presOf" srcId="{33D2BE76-B7CE-4242-8528-AFEB2FE0EFD4}" destId="{18C2D87E-FCD4-4EF9-A23F-4043B5F70ADC}" srcOrd="0" destOrd="0" presId="urn:microsoft.com/office/officeart/2005/8/layout/hierarchy4"/>
-    <dgm:cxn modelId="{2CF518BD-64BB-4C60-967A-AEFB468ED31F}" type="presOf" srcId="{B29F82FA-0CB8-444E-9507-90A133F5295F}" destId="{2B693093-2F76-44D5-B9B7-DFB330C59D9C}" srcOrd="0" destOrd="0" presId="urn:microsoft.com/office/officeart/2005/8/layout/hierarchy4"/>
+    <dgm:cxn modelId="{378487E0-38EF-4957-91AE-6E3F1104281D}" type="presOf" srcId="{418A0DCD-0574-45D0-8EAC-7C202B7B45D1}" destId="{A75B93AC-CCC8-467E-AD40-CDE637D798D4}" srcOrd="0" destOrd="0" presId="urn:microsoft.com/office/officeart/2005/8/layout/hierarchy4"/>
+    <dgm:cxn modelId="{AC1C8E7C-5F0D-4B4D-93BE-3D340159A580}" type="presOf" srcId="{58522C40-145A-4C85-8172-B2F54904C53A}" destId="{66072308-7F92-4FD0-9F64-DBA2CD360ABD}" srcOrd="0" destOrd="0" presId="urn:microsoft.com/office/officeart/2005/8/layout/hierarchy4"/>
     <dgm:cxn modelId="{2994A656-C71E-4E5B-A4F0-F3824B15C0FA}" srcId="{60B74C25-AD78-4FCF-9B15-9E33CFD64ADD}" destId="{B29F82FA-0CB8-444E-9507-90A133F5295F}" srcOrd="0" destOrd="0" parTransId="{76A29F0F-30ED-40CD-BF89-FB977DF77211}" sibTransId="{6BB1EC6E-49EE-458C-A2D4-394805332393}"/>
-    <dgm:cxn modelId="{9377296F-2600-49D1-BB92-749F27B57F28}" type="presOf" srcId="{60B74C25-AD78-4FCF-9B15-9E33CFD64ADD}" destId="{EA71A2C6-3299-4544-8035-DA86D8A8A6A7}" srcOrd="0" destOrd="0" presId="urn:microsoft.com/office/officeart/2005/8/layout/hierarchy4"/>
-    <dgm:cxn modelId="{FDDDC5E4-C3E5-48BF-8CEC-6C11AB18604A}" type="presOf" srcId="{58522C40-145A-4C85-8172-B2F54904C53A}" destId="{66072308-7F92-4FD0-9F64-DBA2CD360ABD}" srcOrd="0" destOrd="0" presId="urn:microsoft.com/office/officeart/2005/8/layout/hierarchy4"/>
-    <dgm:cxn modelId="{B2F255AC-A729-4480-A319-E093F25A9C24}" type="presOf" srcId="{EDA0C02E-49D2-4C49-BE1E-4FBA90C224CB}" destId="{A15ED209-32F3-4B9C-8C0B-90AE0974C007}" srcOrd="0" destOrd="0" presId="urn:microsoft.com/office/officeart/2005/8/layout/hierarchy4"/>
+    <dgm:cxn modelId="{8E67B103-9C3F-423A-B6C2-C2C905E4060D}" type="presOf" srcId="{33D2BE76-B7CE-4242-8528-AFEB2FE0EFD4}" destId="{18C2D87E-FCD4-4EF9-A23F-4043B5F70ADC}" srcOrd="0" destOrd="0" presId="urn:microsoft.com/office/officeart/2005/8/layout/hierarchy4"/>
+    <dgm:cxn modelId="{805B0A52-A014-4CE0-AF95-467C9EB3A002}" type="presOf" srcId="{5DCEBE70-DCB0-4EDC-894D-BEDC3A7727BB}" destId="{570C4B9B-8BBB-4395-A084-E052E33C412D}" srcOrd="0" destOrd="0" presId="urn:microsoft.com/office/officeart/2005/8/layout/hierarchy4"/>
     <dgm:cxn modelId="{E5B6CA6D-E5DF-49E7-8D6A-315065BE5766}" srcId="{B29F82FA-0CB8-444E-9507-90A133F5295F}" destId="{563B0101-CF02-4D91-92D8-556954B18473}" srcOrd="0" destOrd="0" parTransId="{3F244CC2-F2EC-4B74-A30C-E7B7D7CD6793}" sibTransId="{29249FCB-1740-41BE-BB9B-1F12285FFEE3}"/>
-    <dgm:cxn modelId="{B4F3A711-60F0-4E7F-953C-AD843D3FF7C1}" type="presOf" srcId="{634A3640-D259-416C-98D8-3E54868E2930}" destId="{06BBB0CC-F465-4626-A26A-740E5DD89984}" srcOrd="0" destOrd="0" presId="urn:microsoft.com/office/officeart/2005/8/layout/hierarchy4"/>
-    <dgm:cxn modelId="{C6424946-7439-4CAE-B042-122AE9A7711F}" type="presOf" srcId="{75B26EA8-1CE3-4325-8A43-246CC43ACD44}" destId="{E958A80E-682A-4B43-84BF-BC7AF63DD61D}" srcOrd="0" destOrd="0" presId="urn:microsoft.com/office/officeart/2005/8/layout/hierarchy4"/>
+    <dgm:cxn modelId="{39ACAA85-E6D1-4762-90B6-ABF9C96B419E}" type="presOf" srcId="{E260DC5A-B40A-47A8-A6D8-B18BD8BAEB95}" destId="{AF4DC973-AA1F-4275-AC9A-A6A83BC41C29}" srcOrd="0" destOrd="0" presId="urn:microsoft.com/office/officeart/2005/8/layout/hierarchy4"/>
+    <dgm:cxn modelId="{314790B1-1E0D-4DE2-93D2-A0C068558B76}" type="presOf" srcId="{75B26EA8-1CE3-4325-8A43-246CC43ACD44}" destId="{E958A80E-682A-4B43-84BF-BC7AF63DD61D}" srcOrd="0" destOrd="0" presId="urn:microsoft.com/office/officeart/2005/8/layout/hierarchy4"/>
     <dgm:cxn modelId="{1E2E331D-DB89-47DE-B20E-70CBEA13B8D1}" srcId="{EDA0C02E-49D2-4C49-BE1E-4FBA90C224CB}" destId="{634A3640-D259-416C-98D8-3E54868E2930}" srcOrd="0" destOrd="0" parTransId="{0FD771AE-E6D5-4FA4-8332-04134818A07E}" sibTransId="{FBB47708-24A0-4B6A-8264-FF55232F3300}"/>
-    <dgm:cxn modelId="{80600057-5785-4FB5-8238-61100A01EFC9}" type="presOf" srcId="{563B0101-CF02-4D91-92D8-556954B18473}" destId="{329C95B5-3242-4105-B9B2-876F1358434D}" srcOrd="0" destOrd="0" presId="urn:microsoft.com/office/officeart/2005/8/layout/hierarchy4"/>
-    <dgm:cxn modelId="{EDD337D8-7070-4236-8063-54D045DDE654}" type="presOf" srcId="{E260DC5A-B40A-47A8-A6D8-B18BD8BAEB95}" destId="{AF4DC973-AA1F-4275-AC9A-A6A83BC41C29}" srcOrd="0" destOrd="0" presId="urn:microsoft.com/office/officeart/2005/8/layout/hierarchy4"/>
+    <dgm:cxn modelId="{1F2B28AF-A29B-48FE-9E7A-98DDFEA834C7}" type="presOf" srcId="{B29F82FA-0CB8-444E-9507-90A133F5295F}" destId="{2B693093-2F76-44D5-B9B7-DFB330C59D9C}" srcOrd="0" destOrd="0" presId="urn:microsoft.com/office/officeart/2005/8/layout/hierarchy4"/>
     <dgm:cxn modelId="{7C5EC707-C264-469B-BB46-E1F978F8C9AA}" srcId="{E260DC5A-B40A-47A8-A6D8-B18BD8BAEB95}" destId="{58522C40-145A-4C85-8172-B2F54904C53A}" srcOrd="0" destOrd="0" parTransId="{BA42719C-F64D-45DA-A8DC-03FA38D311A7}" sibTransId="{B2C8DB95-BA0F-4648-9EAA-EEFB8DACD896}"/>
     <dgm:cxn modelId="{95195CAB-32F6-403B-B1A8-EBEF2E70F312}" srcId="{58522C40-145A-4C85-8172-B2F54904C53A}" destId="{60B74C25-AD78-4FCF-9B15-9E33CFD64ADD}" srcOrd="1" destOrd="0" parTransId="{1303B7B6-40AC-4292-816F-4C32848C980B}" sibTransId="{1FF094A0-B79F-4AF8-82B7-9A48893031AB}"/>
-    <dgm:cxn modelId="{127D5186-1AA0-4BF8-BA49-66181C8156F3}" type="presOf" srcId="{418A0DCD-0574-45D0-8EAC-7C202B7B45D1}" destId="{A75B93AC-CCC8-467E-AD40-CDE637D798D4}" srcOrd="0" destOrd="0" presId="urn:microsoft.com/office/officeart/2005/8/layout/hierarchy4"/>
-    <dgm:cxn modelId="{12E26286-CF12-4E72-A674-B6FBEF0EE586}" type="presParOf" srcId="{A15ED209-32F3-4B9C-8C0B-90AE0974C007}" destId="{20CD6C7E-EFC2-463E-8268-16B81674DBBA}" srcOrd="0" destOrd="0" presId="urn:microsoft.com/office/officeart/2005/8/layout/hierarchy4"/>
-    <dgm:cxn modelId="{36E1D983-EECF-4AC6-A768-3C6EF559A0B0}" type="presParOf" srcId="{20CD6C7E-EFC2-463E-8268-16B81674DBBA}" destId="{06BBB0CC-F465-4626-A26A-740E5DD89984}" srcOrd="0" destOrd="0" presId="urn:microsoft.com/office/officeart/2005/8/layout/hierarchy4"/>
-    <dgm:cxn modelId="{B49BE2BB-DCDE-41C9-BD2D-1FA56B4F651F}" type="presParOf" srcId="{20CD6C7E-EFC2-463E-8268-16B81674DBBA}" destId="{5E281AC2-59AC-416D-B508-B6BB9E61BC4C}" srcOrd="1" destOrd="0" presId="urn:microsoft.com/office/officeart/2005/8/layout/hierarchy4"/>
-    <dgm:cxn modelId="{DE9DDB44-B879-4D60-88DC-DBEDA1CFACF5}" type="presParOf" srcId="{20CD6C7E-EFC2-463E-8268-16B81674DBBA}" destId="{5DA5540A-0DB7-49A5-9F38-C048A9FF66AD}" srcOrd="2" destOrd="0" presId="urn:microsoft.com/office/officeart/2005/8/layout/hierarchy4"/>
-    <dgm:cxn modelId="{6EF42100-3089-4B38-869F-4E34ABFE73E0}" type="presParOf" srcId="{5DA5540A-0DB7-49A5-9F38-C048A9FF66AD}" destId="{D79497B0-A7B5-4CE7-9727-3764085F0477}" srcOrd="0" destOrd="0" presId="urn:microsoft.com/office/officeart/2005/8/layout/hierarchy4"/>
-    <dgm:cxn modelId="{65EB05EA-468A-4FFB-AA92-093D60DCA486}" type="presParOf" srcId="{D79497B0-A7B5-4CE7-9727-3764085F0477}" destId="{A75B93AC-CCC8-467E-AD40-CDE637D798D4}" srcOrd="0" destOrd="0" presId="urn:microsoft.com/office/officeart/2005/8/layout/hierarchy4"/>
-    <dgm:cxn modelId="{CE333372-3CAD-4352-B0FD-BFD7DA8283B2}" type="presParOf" srcId="{D79497B0-A7B5-4CE7-9727-3764085F0477}" destId="{4AB55A44-1B5D-467A-8EC7-B1BA90EEA833}" srcOrd="1" destOrd="0" presId="urn:microsoft.com/office/officeart/2005/8/layout/hierarchy4"/>
-    <dgm:cxn modelId="{C2C9421C-AA41-4C10-BD14-983ABD1C9881}" type="presParOf" srcId="{D79497B0-A7B5-4CE7-9727-3764085F0477}" destId="{2D2FA1CC-2460-4990-BBB2-18468724ADDC}" srcOrd="2" destOrd="0" presId="urn:microsoft.com/office/officeart/2005/8/layout/hierarchy4"/>
-    <dgm:cxn modelId="{7FC23175-D54A-416A-9107-636346390108}" type="presParOf" srcId="{2D2FA1CC-2460-4990-BBB2-18468724ADDC}" destId="{2103025F-BD83-4F88-90D6-DD02E4898ABB}" srcOrd="0" destOrd="0" presId="urn:microsoft.com/office/officeart/2005/8/layout/hierarchy4"/>
-    <dgm:cxn modelId="{9B64C767-596C-4ACD-A5D1-0A1658D428D2}" type="presParOf" srcId="{2103025F-BD83-4F88-90D6-DD02E4898ABB}" destId="{AF4DC973-AA1F-4275-AC9A-A6A83BC41C29}" srcOrd="0" destOrd="0" presId="urn:microsoft.com/office/officeart/2005/8/layout/hierarchy4"/>
-    <dgm:cxn modelId="{40BF64F0-CD92-47E4-A2A6-200F9C1A1ACB}" type="presParOf" srcId="{2103025F-BD83-4F88-90D6-DD02E4898ABB}" destId="{0967056D-7F35-482A-B9F7-746535485814}" srcOrd="1" destOrd="0" presId="urn:microsoft.com/office/officeart/2005/8/layout/hierarchy4"/>
-    <dgm:cxn modelId="{764B08DE-7C6E-4E32-9515-3585695FD297}" type="presParOf" srcId="{2103025F-BD83-4F88-90D6-DD02E4898ABB}" destId="{9B300613-1A05-491E-A132-E2682ADB2042}" srcOrd="2" destOrd="0" presId="urn:microsoft.com/office/officeart/2005/8/layout/hierarchy4"/>
-    <dgm:cxn modelId="{796D8AF7-400E-452F-9875-C8343B0B1E49}" type="presParOf" srcId="{9B300613-1A05-491E-A132-E2682ADB2042}" destId="{B5C3F57C-DC86-4D65-8A3B-3A10873A2AF7}" srcOrd="0" destOrd="0" presId="urn:microsoft.com/office/officeart/2005/8/layout/hierarchy4"/>
-    <dgm:cxn modelId="{BB24A189-16E7-4684-B12E-A51B87912E9C}" type="presParOf" srcId="{B5C3F57C-DC86-4D65-8A3B-3A10873A2AF7}" destId="{66072308-7F92-4FD0-9F64-DBA2CD360ABD}" srcOrd="0" destOrd="0" presId="urn:microsoft.com/office/officeart/2005/8/layout/hierarchy4"/>
-    <dgm:cxn modelId="{D62F6C35-924E-4E76-A301-794C795C8669}" type="presParOf" srcId="{B5C3F57C-DC86-4D65-8A3B-3A10873A2AF7}" destId="{675C6C0E-65FC-4B5E-AB68-C9888D04BCF6}" srcOrd="1" destOrd="0" presId="urn:microsoft.com/office/officeart/2005/8/layout/hierarchy4"/>
-    <dgm:cxn modelId="{E6115FC7-D803-46E0-A9DC-B78BC9FA96FE}" type="presParOf" srcId="{B5C3F57C-DC86-4D65-8A3B-3A10873A2AF7}" destId="{58E189C3-074D-4007-9494-36693AF44713}" srcOrd="2" destOrd="0" presId="urn:microsoft.com/office/officeart/2005/8/layout/hierarchy4"/>
-    <dgm:cxn modelId="{E02B391B-97E9-4C1B-9F18-F0213194AEAF}" type="presParOf" srcId="{58E189C3-074D-4007-9494-36693AF44713}" destId="{AFDCD9EB-47BE-4FB8-8EF1-8BED343CA801}" srcOrd="0" destOrd="0" presId="urn:microsoft.com/office/officeart/2005/8/layout/hierarchy4"/>
-    <dgm:cxn modelId="{2457FA16-6DCF-4DCA-BB9F-F97F8BA8D74A}" type="presParOf" srcId="{AFDCD9EB-47BE-4FB8-8EF1-8BED343CA801}" destId="{E958A80E-682A-4B43-84BF-BC7AF63DD61D}" srcOrd="0" destOrd="0" presId="urn:microsoft.com/office/officeart/2005/8/layout/hierarchy4"/>
-    <dgm:cxn modelId="{040D04D6-C4B2-4DF9-92E6-B151C9E92CD3}" type="presParOf" srcId="{AFDCD9EB-47BE-4FB8-8EF1-8BED343CA801}" destId="{64DD9BD4-B087-4F47-A815-FCF4C16D8E69}" srcOrd="1" destOrd="0" presId="urn:microsoft.com/office/officeart/2005/8/layout/hierarchy4"/>
-    <dgm:cxn modelId="{837AA288-63FB-4429-82A0-3E8E5765B73E}" type="presParOf" srcId="{58E189C3-074D-4007-9494-36693AF44713}" destId="{6C2B16C1-859D-4FA7-85D9-FEE04455ACDC}" srcOrd="1" destOrd="0" presId="urn:microsoft.com/office/officeart/2005/8/layout/hierarchy4"/>
-    <dgm:cxn modelId="{D55C8533-6457-4646-B4B0-F6CDCD68BEB7}" type="presParOf" srcId="{58E189C3-074D-4007-9494-36693AF44713}" destId="{3CEFEF3D-3985-4172-8B6C-5E17B2618C0B}" srcOrd="2" destOrd="0" presId="urn:microsoft.com/office/officeart/2005/8/layout/hierarchy4"/>
-    <dgm:cxn modelId="{D36881B9-7776-47D4-B316-331EC48F141B}" type="presParOf" srcId="{3CEFEF3D-3985-4172-8B6C-5E17B2618C0B}" destId="{EA71A2C6-3299-4544-8035-DA86D8A8A6A7}" srcOrd="0" destOrd="0" presId="urn:microsoft.com/office/officeart/2005/8/layout/hierarchy4"/>
-    <dgm:cxn modelId="{638CBF9E-9292-4179-855A-321FAEE338EC}" type="presParOf" srcId="{3CEFEF3D-3985-4172-8B6C-5E17B2618C0B}" destId="{6B2116DE-2168-4356-BC6A-026870A3DD85}" srcOrd="1" destOrd="0" presId="urn:microsoft.com/office/officeart/2005/8/layout/hierarchy4"/>
-    <dgm:cxn modelId="{BD7A0D36-BEC2-4ADC-90BD-AC99F23DE42A}" type="presParOf" srcId="{3CEFEF3D-3985-4172-8B6C-5E17B2618C0B}" destId="{31722944-1F31-4F6B-96FB-08B7E3C4DCA7}" srcOrd="2" destOrd="0" presId="urn:microsoft.com/office/officeart/2005/8/layout/hierarchy4"/>
-    <dgm:cxn modelId="{1D8D13A9-E693-452E-A610-036C961D8084}" type="presParOf" srcId="{31722944-1F31-4F6B-96FB-08B7E3C4DCA7}" destId="{BB1691D6-8E89-4A39-BA03-57C1E6188113}" srcOrd="0" destOrd="0" presId="urn:microsoft.com/office/officeart/2005/8/layout/hierarchy4"/>
-    <dgm:cxn modelId="{BBB64E46-D5A3-40CD-B9B8-476B27730B1F}" type="presParOf" srcId="{BB1691D6-8E89-4A39-BA03-57C1E6188113}" destId="{2B693093-2F76-44D5-B9B7-DFB330C59D9C}" srcOrd="0" destOrd="0" presId="urn:microsoft.com/office/officeart/2005/8/layout/hierarchy4"/>
-    <dgm:cxn modelId="{F756592E-124B-4082-AF8B-446FFA2524BF}" type="presParOf" srcId="{BB1691D6-8E89-4A39-BA03-57C1E6188113}" destId="{462EA01B-3F61-4CE3-A6AD-A64D33EE7AFF}" srcOrd="1" destOrd="0" presId="urn:microsoft.com/office/officeart/2005/8/layout/hierarchy4"/>
-    <dgm:cxn modelId="{4F1A5E48-B51D-43EC-836A-658A5F4B9ED6}" type="presParOf" srcId="{BB1691D6-8E89-4A39-BA03-57C1E6188113}" destId="{89020EDD-AA58-4234-8B23-9072AC14F7B0}" srcOrd="2" destOrd="0" presId="urn:microsoft.com/office/officeart/2005/8/layout/hierarchy4"/>
-    <dgm:cxn modelId="{E3568EDC-4D4C-4605-A2DA-BCDEEEE1082A}" type="presParOf" srcId="{89020EDD-AA58-4234-8B23-9072AC14F7B0}" destId="{283254B7-E987-4E59-9814-8E2DB19F6F08}" srcOrd="0" destOrd="0" presId="urn:microsoft.com/office/officeart/2005/8/layout/hierarchy4"/>
-    <dgm:cxn modelId="{595DDEB4-4AD1-4FAA-BFD5-98E6B67CDC9B}" type="presParOf" srcId="{283254B7-E987-4E59-9814-8E2DB19F6F08}" destId="{329C95B5-3242-4105-B9B2-876F1358434D}" srcOrd="0" destOrd="0" presId="urn:microsoft.com/office/officeart/2005/8/layout/hierarchy4"/>
-    <dgm:cxn modelId="{2E79DDEF-3771-4707-929A-757317E996D9}" type="presParOf" srcId="{283254B7-E987-4E59-9814-8E2DB19F6F08}" destId="{219C9AEA-2689-4C4E-9D92-D44A47E4DF22}" srcOrd="1" destOrd="0" presId="urn:microsoft.com/office/officeart/2005/8/layout/hierarchy4"/>
-    <dgm:cxn modelId="{F5AB2253-3793-4F4D-87D4-4E59F7C54FC5}" type="presParOf" srcId="{89020EDD-AA58-4234-8B23-9072AC14F7B0}" destId="{0E16E639-A7A5-4B0A-9F78-4B153865DA9F}" srcOrd="1" destOrd="0" presId="urn:microsoft.com/office/officeart/2005/8/layout/hierarchy4"/>
-    <dgm:cxn modelId="{1BAF9FCE-7534-4CFF-BF70-9536A41F0887}" type="presParOf" srcId="{89020EDD-AA58-4234-8B23-9072AC14F7B0}" destId="{CDC7FEC2-3601-4E95-A13F-1213A91368F0}" srcOrd="2" destOrd="0" presId="urn:microsoft.com/office/officeart/2005/8/layout/hierarchy4"/>
-    <dgm:cxn modelId="{B116A6DD-37B4-4939-861D-33FDC43B65C7}" type="presParOf" srcId="{CDC7FEC2-3601-4E95-A13F-1213A91368F0}" destId="{18C2D87E-FCD4-4EF9-A23F-4043B5F70ADC}" srcOrd="0" destOrd="0" presId="urn:microsoft.com/office/officeart/2005/8/layout/hierarchy4"/>
-    <dgm:cxn modelId="{E613643B-CB8A-43B8-B7BE-B4F5BC03D72B}" type="presParOf" srcId="{CDC7FEC2-3601-4E95-A13F-1213A91368F0}" destId="{20B53692-1E92-4E63-AA9F-89E2D37DC747}" srcOrd="1" destOrd="0" presId="urn:microsoft.com/office/officeart/2005/8/layout/hierarchy4"/>
-    <dgm:cxn modelId="{DC3904F1-A1C1-4B58-9D9B-E5FD4B991620}" type="presParOf" srcId="{89020EDD-AA58-4234-8B23-9072AC14F7B0}" destId="{671C3664-535A-47CF-A113-8B83DDC2E533}" srcOrd="3" destOrd="0" presId="urn:microsoft.com/office/officeart/2005/8/layout/hierarchy4"/>
-    <dgm:cxn modelId="{0E0C7D33-09F6-453A-B60D-C2F2172E2A4F}" type="presParOf" srcId="{89020EDD-AA58-4234-8B23-9072AC14F7B0}" destId="{CC962EF0-848E-41F4-8DBC-AC772C998FCF}" srcOrd="4" destOrd="0" presId="urn:microsoft.com/office/officeart/2005/8/layout/hierarchy4"/>
-    <dgm:cxn modelId="{59C5B237-E0AE-4E52-8E28-D685B8EECF5F}" type="presParOf" srcId="{CC962EF0-848E-41F4-8DBC-AC772C998FCF}" destId="{570C4B9B-8BBB-4395-A084-E052E33C412D}" srcOrd="0" destOrd="0" presId="urn:microsoft.com/office/officeart/2005/8/layout/hierarchy4"/>
-    <dgm:cxn modelId="{4C995963-7465-43BF-AB15-6D8AB5416C5E}" type="presParOf" srcId="{CC962EF0-848E-41F4-8DBC-AC772C998FCF}" destId="{4B8615C4-2726-4BC5-ADD9-272C1882E568}" srcOrd="1" destOrd="0" presId="urn:microsoft.com/office/officeart/2005/8/layout/hierarchy4"/>
+    <dgm:cxn modelId="{9CC875E3-06DA-45D0-BB5C-B93B20D59AD6}" type="presOf" srcId="{563B0101-CF02-4D91-92D8-556954B18473}" destId="{329C95B5-3242-4105-B9B2-876F1358434D}" srcOrd="0" destOrd="0" presId="urn:microsoft.com/office/officeart/2005/8/layout/hierarchy4"/>
+    <dgm:cxn modelId="{EFC44620-DA65-4987-9DF0-3F37E35207D6}" type="presParOf" srcId="{A15ED209-32F3-4B9C-8C0B-90AE0974C007}" destId="{20CD6C7E-EFC2-463E-8268-16B81674DBBA}" srcOrd="0" destOrd="0" presId="urn:microsoft.com/office/officeart/2005/8/layout/hierarchy4"/>
+    <dgm:cxn modelId="{EE75BB59-A62A-475E-A2F9-62B7A847FEC7}" type="presParOf" srcId="{20CD6C7E-EFC2-463E-8268-16B81674DBBA}" destId="{06BBB0CC-F465-4626-A26A-740E5DD89984}" srcOrd="0" destOrd="0" presId="urn:microsoft.com/office/officeart/2005/8/layout/hierarchy4"/>
+    <dgm:cxn modelId="{F59DF655-90B3-42D8-B201-AB9B57E8EBD1}" type="presParOf" srcId="{20CD6C7E-EFC2-463E-8268-16B81674DBBA}" destId="{5E281AC2-59AC-416D-B508-B6BB9E61BC4C}" srcOrd="1" destOrd="0" presId="urn:microsoft.com/office/officeart/2005/8/layout/hierarchy4"/>
+    <dgm:cxn modelId="{F8BAE902-1A22-438F-9EB3-8C5A507D942B}" type="presParOf" srcId="{20CD6C7E-EFC2-463E-8268-16B81674DBBA}" destId="{5DA5540A-0DB7-49A5-9F38-C048A9FF66AD}" srcOrd="2" destOrd="0" presId="urn:microsoft.com/office/officeart/2005/8/layout/hierarchy4"/>
+    <dgm:cxn modelId="{38787822-2EED-40B5-A2A9-6C5104F37CEE}" type="presParOf" srcId="{5DA5540A-0DB7-49A5-9F38-C048A9FF66AD}" destId="{D79497B0-A7B5-4CE7-9727-3764085F0477}" srcOrd="0" destOrd="0" presId="urn:microsoft.com/office/officeart/2005/8/layout/hierarchy4"/>
+    <dgm:cxn modelId="{E28C23FA-E751-4A68-878F-82D152960097}" type="presParOf" srcId="{D79497B0-A7B5-4CE7-9727-3764085F0477}" destId="{A75B93AC-CCC8-467E-AD40-CDE637D798D4}" srcOrd="0" destOrd="0" presId="urn:microsoft.com/office/officeart/2005/8/layout/hierarchy4"/>
+    <dgm:cxn modelId="{8868BE61-A0AC-4BC2-A992-B3DAF88C8939}" type="presParOf" srcId="{D79497B0-A7B5-4CE7-9727-3764085F0477}" destId="{4AB55A44-1B5D-467A-8EC7-B1BA90EEA833}" srcOrd="1" destOrd="0" presId="urn:microsoft.com/office/officeart/2005/8/layout/hierarchy4"/>
+    <dgm:cxn modelId="{83046972-DC6E-46A5-A8B1-04D3DAE9D875}" type="presParOf" srcId="{D79497B0-A7B5-4CE7-9727-3764085F0477}" destId="{2D2FA1CC-2460-4990-BBB2-18468724ADDC}" srcOrd="2" destOrd="0" presId="urn:microsoft.com/office/officeart/2005/8/layout/hierarchy4"/>
+    <dgm:cxn modelId="{2178F076-7B1E-4B4C-8B53-472D0EBEF8D0}" type="presParOf" srcId="{2D2FA1CC-2460-4990-BBB2-18468724ADDC}" destId="{2103025F-BD83-4F88-90D6-DD02E4898ABB}" srcOrd="0" destOrd="0" presId="urn:microsoft.com/office/officeart/2005/8/layout/hierarchy4"/>
+    <dgm:cxn modelId="{515D5D2D-7E05-45B4-91C3-ED1CA5CD822B}" type="presParOf" srcId="{2103025F-BD83-4F88-90D6-DD02E4898ABB}" destId="{AF4DC973-AA1F-4275-AC9A-A6A83BC41C29}" srcOrd="0" destOrd="0" presId="urn:microsoft.com/office/officeart/2005/8/layout/hierarchy4"/>
+    <dgm:cxn modelId="{6E906ED5-E7F4-440F-BC13-1B327F6A42D0}" type="presParOf" srcId="{2103025F-BD83-4F88-90D6-DD02E4898ABB}" destId="{0967056D-7F35-482A-B9F7-746535485814}" srcOrd="1" destOrd="0" presId="urn:microsoft.com/office/officeart/2005/8/layout/hierarchy4"/>
+    <dgm:cxn modelId="{E6E93F29-F24F-470B-85C5-51DDFC9EB86C}" type="presParOf" srcId="{2103025F-BD83-4F88-90D6-DD02E4898ABB}" destId="{9B300613-1A05-491E-A132-E2682ADB2042}" srcOrd="2" destOrd="0" presId="urn:microsoft.com/office/officeart/2005/8/layout/hierarchy4"/>
+    <dgm:cxn modelId="{869F5A7F-D117-4F0D-AA3A-D90C7CD54C76}" type="presParOf" srcId="{9B300613-1A05-491E-A132-E2682ADB2042}" destId="{B5C3F57C-DC86-4D65-8A3B-3A10873A2AF7}" srcOrd="0" destOrd="0" presId="urn:microsoft.com/office/officeart/2005/8/layout/hierarchy4"/>
+    <dgm:cxn modelId="{7DD24F9B-F91B-46FE-A063-D2BC6C07F7EE}" type="presParOf" srcId="{B5C3F57C-DC86-4D65-8A3B-3A10873A2AF7}" destId="{66072308-7F92-4FD0-9F64-DBA2CD360ABD}" srcOrd="0" destOrd="0" presId="urn:microsoft.com/office/officeart/2005/8/layout/hierarchy4"/>
+    <dgm:cxn modelId="{63F1BFE2-8AF1-40A8-979F-068C206A6210}" type="presParOf" srcId="{B5C3F57C-DC86-4D65-8A3B-3A10873A2AF7}" destId="{675C6C0E-65FC-4B5E-AB68-C9888D04BCF6}" srcOrd="1" destOrd="0" presId="urn:microsoft.com/office/officeart/2005/8/layout/hierarchy4"/>
+    <dgm:cxn modelId="{940C061B-A9AF-4B0A-8CCC-5927AAB835CC}" type="presParOf" srcId="{B5C3F57C-DC86-4D65-8A3B-3A10873A2AF7}" destId="{58E189C3-074D-4007-9494-36693AF44713}" srcOrd="2" destOrd="0" presId="urn:microsoft.com/office/officeart/2005/8/layout/hierarchy4"/>
+    <dgm:cxn modelId="{402B78B0-27E7-4D37-B37A-9E471081DA05}" type="presParOf" srcId="{58E189C3-074D-4007-9494-36693AF44713}" destId="{AFDCD9EB-47BE-4FB8-8EF1-8BED343CA801}" srcOrd="0" destOrd="0" presId="urn:microsoft.com/office/officeart/2005/8/layout/hierarchy4"/>
+    <dgm:cxn modelId="{5880B648-7F48-4D22-8C04-856E990F66E9}" type="presParOf" srcId="{AFDCD9EB-47BE-4FB8-8EF1-8BED343CA801}" destId="{E958A80E-682A-4B43-84BF-BC7AF63DD61D}" srcOrd="0" destOrd="0" presId="urn:microsoft.com/office/officeart/2005/8/layout/hierarchy4"/>
+    <dgm:cxn modelId="{49E2CA39-7359-4A98-AC1A-CF816C349ACE}" type="presParOf" srcId="{AFDCD9EB-47BE-4FB8-8EF1-8BED343CA801}" destId="{64DD9BD4-B087-4F47-A815-FCF4C16D8E69}" srcOrd="1" destOrd="0" presId="urn:microsoft.com/office/officeart/2005/8/layout/hierarchy4"/>
+    <dgm:cxn modelId="{068652C3-944A-4B88-9F0D-2E275415760A}" type="presParOf" srcId="{58E189C3-074D-4007-9494-36693AF44713}" destId="{6C2B16C1-859D-4FA7-85D9-FEE04455ACDC}" srcOrd="1" destOrd="0" presId="urn:microsoft.com/office/officeart/2005/8/layout/hierarchy4"/>
+    <dgm:cxn modelId="{88EB3C39-6119-4696-AF6F-BBDF4101F2E9}" type="presParOf" srcId="{58E189C3-074D-4007-9494-36693AF44713}" destId="{3CEFEF3D-3985-4172-8B6C-5E17B2618C0B}" srcOrd="2" destOrd="0" presId="urn:microsoft.com/office/officeart/2005/8/layout/hierarchy4"/>
+    <dgm:cxn modelId="{AA3C5584-0197-45C8-B5BB-4983F55A42C6}" type="presParOf" srcId="{3CEFEF3D-3985-4172-8B6C-5E17B2618C0B}" destId="{EA71A2C6-3299-4544-8035-DA86D8A8A6A7}" srcOrd="0" destOrd="0" presId="urn:microsoft.com/office/officeart/2005/8/layout/hierarchy4"/>
+    <dgm:cxn modelId="{E78D12FD-78E4-4D1B-A66E-6F58D863E7CD}" type="presParOf" srcId="{3CEFEF3D-3985-4172-8B6C-5E17B2618C0B}" destId="{6B2116DE-2168-4356-BC6A-026870A3DD85}" srcOrd="1" destOrd="0" presId="urn:microsoft.com/office/officeart/2005/8/layout/hierarchy4"/>
+    <dgm:cxn modelId="{A7CA652B-9051-4C86-B137-EF0B0DD92B99}" type="presParOf" srcId="{3CEFEF3D-3985-4172-8B6C-5E17B2618C0B}" destId="{31722944-1F31-4F6B-96FB-08B7E3C4DCA7}" srcOrd="2" destOrd="0" presId="urn:microsoft.com/office/officeart/2005/8/layout/hierarchy4"/>
+    <dgm:cxn modelId="{C6BED528-4FF7-4CDB-BD35-7BF86BBAA480}" type="presParOf" srcId="{31722944-1F31-4F6B-96FB-08B7E3C4DCA7}" destId="{BB1691D6-8E89-4A39-BA03-57C1E6188113}" srcOrd="0" destOrd="0" presId="urn:microsoft.com/office/officeart/2005/8/layout/hierarchy4"/>
+    <dgm:cxn modelId="{AD3B8227-6A55-4911-BA2C-5242B08DE91A}" type="presParOf" srcId="{BB1691D6-8E89-4A39-BA03-57C1E6188113}" destId="{2B693093-2F76-44D5-B9B7-DFB330C59D9C}" srcOrd="0" destOrd="0" presId="urn:microsoft.com/office/officeart/2005/8/layout/hierarchy4"/>
+    <dgm:cxn modelId="{EDD1E60E-11F2-47E4-BF45-D24A39E0DC75}" type="presParOf" srcId="{BB1691D6-8E89-4A39-BA03-57C1E6188113}" destId="{462EA01B-3F61-4CE3-A6AD-A64D33EE7AFF}" srcOrd="1" destOrd="0" presId="urn:microsoft.com/office/officeart/2005/8/layout/hierarchy4"/>
+    <dgm:cxn modelId="{BDC3833C-4EAF-4A7E-89CE-F69F003CE76F}" type="presParOf" srcId="{BB1691D6-8E89-4A39-BA03-57C1E6188113}" destId="{89020EDD-AA58-4234-8B23-9072AC14F7B0}" srcOrd="2" destOrd="0" presId="urn:microsoft.com/office/officeart/2005/8/layout/hierarchy4"/>
+    <dgm:cxn modelId="{E6012E1F-D23F-4953-9E78-8D442C76F4CD}" type="presParOf" srcId="{89020EDD-AA58-4234-8B23-9072AC14F7B0}" destId="{283254B7-E987-4E59-9814-8E2DB19F6F08}" srcOrd="0" destOrd="0" presId="urn:microsoft.com/office/officeart/2005/8/layout/hierarchy4"/>
+    <dgm:cxn modelId="{88BA5816-E72A-49CC-B316-E0F6F5FBF705}" type="presParOf" srcId="{283254B7-E987-4E59-9814-8E2DB19F6F08}" destId="{329C95B5-3242-4105-B9B2-876F1358434D}" srcOrd="0" destOrd="0" presId="urn:microsoft.com/office/officeart/2005/8/layout/hierarchy4"/>
+    <dgm:cxn modelId="{E0D25EA4-FC60-44B8-92A0-4DCC15529CCE}" type="presParOf" srcId="{283254B7-E987-4E59-9814-8E2DB19F6F08}" destId="{219C9AEA-2689-4C4E-9D92-D44A47E4DF22}" srcOrd="1" destOrd="0" presId="urn:microsoft.com/office/officeart/2005/8/layout/hierarchy4"/>
+    <dgm:cxn modelId="{23EC6FCB-2271-4864-AEAD-560B1E620F42}" type="presParOf" srcId="{89020EDD-AA58-4234-8B23-9072AC14F7B0}" destId="{0E16E639-A7A5-4B0A-9F78-4B153865DA9F}" srcOrd="1" destOrd="0" presId="urn:microsoft.com/office/officeart/2005/8/layout/hierarchy4"/>
+    <dgm:cxn modelId="{603865AD-DB1B-4FFD-901F-5B82845CB977}" type="presParOf" srcId="{89020EDD-AA58-4234-8B23-9072AC14F7B0}" destId="{CDC7FEC2-3601-4E95-A13F-1213A91368F0}" srcOrd="2" destOrd="0" presId="urn:microsoft.com/office/officeart/2005/8/layout/hierarchy4"/>
+    <dgm:cxn modelId="{C61AC7B7-1E1D-4D21-AC89-AE01426AE68A}" type="presParOf" srcId="{CDC7FEC2-3601-4E95-A13F-1213A91368F0}" destId="{18C2D87E-FCD4-4EF9-A23F-4043B5F70ADC}" srcOrd="0" destOrd="0" presId="urn:microsoft.com/office/officeart/2005/8/layout/hierarchy4"/>
+    <dgm:cxn modelId="{030A7591-2275-4A22-8737-0703A6B49D7C}" type="presParOf" srcId="{CDC7FEC2-3601-4E95-A13F-1213A91368F0}" destId="{20B53692-1E92-4E63-AA9F-89E2D37DC747}" srcOrd="1" destOrd="0" presId="urn:microsoft.com/office/officeart/2005/8/layout/hierarchy4"/>
+    <dgm:cxn modelId="{A9F1F438-DAB1-4817-BDE0-B52273FF6F0F}" type="presParOf" srcId="{89020EDD-AA58-4234-8B23-9072AC14F7B0}" destId="{671C3664-535A-47CF-A113-8B83DDC2E533}" srcOrd="3" destOrd="0" presId="urn:microsoft.com/office/officeart/2005/8/layout/hierarchy4"/>
+    <dgm:cxn modelId="{29C73217-593E-4CA1-BB14-209382631F4A}" type="presParOf" srcId="{89020EDD-AA58-4234-8B23-9072AC14F7B0}" destId="{CC962EF0-848E-41F4-8DBC-AC772C998FCF}" srcOrd="4" destOrd="0" presId="urn:microsoft.com/office/officeart/2005/8/layout/hierarchy4"/>
+    <dgm:cxn modelId="{ED724993-D979-4D99-9BB4-94FD395BD229}" type="presParOf" srcId="{CC962EF0-848E-41F4-8DBC-AC772C998FCF}" destId="{570C4B9B-8BBB-4395-A084-E052E33C412D}" srcOrd="0" destOrd="0" presId="urn:microsoft.com/office/officeart/2005/8/layout/hierarchy4"/>
+    <dgm:cxn modelId="{1381C489-B0AF-4595-8B15-E6A10CC70417}" type="presParOf" srcId="{CC962EF0-848E-41F4-8DBC-AC772C998FCF}" destId="{4B8615C4-2726-4BC5-ADD9-272C1882E568}" srcOrd="1" destOrd="0" presId="urn:microsoft.com/office/officeart/2005/8/layout/hierarchy4"/>
   </dgm:cxnLst>
   <dgm:bg/>
   <dgm:whole/>
@@ -32703,7 +32764,7 @@
 </file>
 
 <file path=customXml/itemProps2.xml><?xml version="1.0" encoding="utf-8"?>
-<ds:datastoreItem xmlns:ds="http://schemas.openxmlformats.org/officeDocument/2006/customXml" ds:itemID="{B03A661E-7984-4483-8C8A-A52353FFBDA7}">
+<ds:datastoreItem xmlns:ds="http://schemas.openxmlformats.org/officeDocument/2006/customXml" ds:itemID="{AA8277D4-B6C6-46B0-A6A1-07944B79050C}">
   <ds:schemaRefs>
     <ds:schemaRef ds:uri="http://schemas.openxmlformats.org/officeDocument/2006/bibliography"/>
   </ds:schemaRefs>

</xml_diff>